<commit_message>
ADD: BILDER in Handbuch
</commit_message>
<xml_diff>
--- a/src/docs/Handbuch STS.docx
+++ b/src/docs/Handbuch STS.docx
@@ -559,6 +559,7 @@
                               <w:dataBinding w:prefixMappings="xmlns:ns0='http://purl.org/dc/elements/1.1/' xmlns:ns1='http://schemas.openxmlformats.org/package/2006/metadata/core-properties' " w:xpath="/ns1:coreProperties[1]/ns0:title[1]" w:storeItemID="{6C3C8BC8-F283-45AE-878A-BAB7291924A1}"/>
                               <w:text w:multiLine="1"/>
                             </w:sdtPr>
+                            <w:sdtEndPr/>
                             <w:sdtContent>
                               <w:r>
                                 <w:rPr>
@@ -596,6 +597,7 @@
                             <w:dataBinding w:prefixMappings="xmlns:ns0='http://purl.org/dc/elements/1.1/' xmlns:ns1='http://schemas.openxmlformats.org/package/2006/metadata/core-properties' " w:xpath="/ns1:coreProperties[1]/ns0:subject[1]" w:storeItemID="{6C3C8BC8-F283-45AE-878A-BAB7291924A1}"/>
                             <w:text/>
                           </w:sdtPr>
+                          <w:sdtEndPr/>
                           <w:sdtContent>
                             <w:p>
                               <w:pPr>
@@ -785,6 +787,7 @@
                               <w:calendar w:val="gregorian"/>
                             </w:date>
                           </w:sdtPr>
+                          <w:sdtEndPr/>
                           <w:sdtContent>
                             <w:p>
                               <w:pPr>
@@ -1021,7 +1024,7 @@
           <w:r>
             <w:fldChar w:fldCharType="separate"/>
           </w:r>
-          <w:hyperlink w:anchor="_Toc181548768" w:history="1">
+          <w:hyperlink w:anchor="_Toc181649431" w:history="1">
             <w:r>
               <w:rPr>
                 <w:rStyle w:val="Hyperlink"/>
@@ -1044,7 +1047,7 @@
               <w:rPr>
                 <w:webHidden/>
               </w:rPr>
-              <w:instrText xml:space="preserve"> PAGEREF _Toc181548768 \h </w:instrText>
+              <w:instrText xml:space="preserve"> PAGEREF _Toc181649431 \h </w:instrText>
             </w:r>
             <w:r>
               <w:rPr>
@@ -1082,7 +1085,7 @@
               <w:lang w:eastAsia="de-DE"/>
             </w:rPr>
           </w:pPr>
-          <w:hyperlink w:anchor="_Toc181548769" w:history="1">
+          <w:hyperlink w:anchor="_Toc181649432" w:history="1">
             <w:r>
               <w:rPr>
                 <w:rStyle w:val="Hyperlink"/>
@@ -1105,7 +1108,7 @@
               <w:rPr>
                 <w:webHidden/>
               </w:rPr>
-              <w:instrText xml:space="preserve"> PAGEREF _Toc181548769 \h </w:instrText>
+              <w:instrText xml:space="preserve"> PAGEREF _Toc181649432 \h </w:instrText>
             </w:r>
             <w:r>
               <w:rPr>
@@ -1143,7 +1146,7 @@
               <w:lang w:eastAsia="de-DE"/>
             </w:rPr>
           </w:pPr>
-          <w:hyperlink w:anchor="_Toc181548770" w:history="1">
+          <w:hyperlink w:anchor="_Toc181649433" w:history="1">
             <w:r>
               <w:rPr>
                 <w:rStyle w:val="Hyperlink"/>
@@ -1166,7 +1169,7 @@
               <w:rPr>
                 <w:webHidden/>
               </w:rPr>
-              <w:instrText xml:space="preserve"> PAGEREF _Toc181548770 \h </w:instrText>
+              <w:instrText xml:space="preserve"> PAGEREF _Toc181649433 \h </w:instrText>
             </w:r>
             <w:r>
               <w:rPr>
@@ -1204,7 +1207,7 @@
               <w:lang w:eastAsia="de-DE"/>
             </w:rPr>
           </w:pPr>
-          <w:hyperlink w:anchor="_Toc181548771" w:history="1">
+          <w:hyperlink w:anchor="_Toc181649434" w:history="1">
             <w:r>
               <w:rPr>
                 <w:rStyle w:val="Hyperlink"/>
@@ -1227,7 +1230,7 @@
               <w:rPr>
                 <w:webHidden/>
               </w:rPr>
-              <w:instrText xml:space="preserve"> PAGEREF _Toc181548771 \h </w:instrText>
+              <w:instrText xml:space="preserve"> PAGEREF _Toc181649434 \h </w:instrText>
             </w:r>
             <w:r>
               <w:rPr>
@@ -1265,7 +1268,7 @@
               <w:lang w:eastAsia="de-DE"/>
             </w:rPr>
           </w:pPr>
-          <w:hyperlink w:anchor="_Toc181548772" w:history="1">
+          <w:hyperlink w:anchor="_Toc181649435" w:history="1">
             <w:r>
               <w:rPr>
                 <w:rStyle w:val="Hyperlink"/>
@@ -1288,7 +1291,7 @@
               <w:rPr>
                 <w:webHidden/>
               </w:rPr>
-              <w:instrText xml:space="preserve"> PAGEREF _Toc181548772 \h </w:instrText>
+              <w:instrText xml:space="preserve"> PAGEREF _Toc181649435 \h </w:instrText>
             </w:r>
             <w:r>
               <w:rPr>
@@ -1326,7 +1329,7 @@
               <w:lang w:eastAsia="de-DE"/>
             </w:rPr>
           </w:pPr>
-          <w:hyperlink w:anchor="_Toc181548773" w:history="1">
+          <w:hyperlink w:anchor="_Toc181649436" w:history="1">
             <w:r>
               <w:rPr>
                 <w:rStyle w:val="Hyperlink"/>
@@ -1350,7 +1353,7 @@
               <w:rPr>
                 <w:webHidden/>
               </w:rPr>
-              <w:instrText xml:space="preserve"> PAGEREF _Toc181548773 \h </w:instrText>
+              <w:instrText xml:space="preserve"> PAGEREF _Toc181649436 \h </w:instrText>
             </w:r>
             <w:r>
               <w:rPr>
@@ -1388,7 +1391,7 @@
               <w:lang w:eastAsia="de-DE"/>
             </w:rPr>
           </w:pPr>
-          <w:hyperlink w:anchor="_Toc181548774" w:history="1">
+          <w:hyperlink w:anchor="_Toc181649437" w:history="1">
             <w:r>
               <w:rPr>
                 <w:rStyle w:val="Hyperlink"/>
@@ -1411,7 +1414,7 @@
               <w:rPr>
                 <w:webHidden/>
               </w:rPr>
-              <w:instrText xml:space="preserve"> PAGEREF _Toc181548774 \h </w:instrText>
+              <w:instrText xml:space="preserve"> PAGEREF _Toc181649437 \h </w:instrText>
             </w:r>
             <w:r>
               <w:rPr>
@@ -1449,7 +1452,7 @@
               <w:lang w:eastAsia="de-DE"/>
             </w:rPr>
           </w:pPr>
-          <w:hyperlink w:anchor="_Toc181548775" w:history="1">
+          <w:hyperlink w:anchor="_Toc181649438" w:history="1">
             <w:r>
               <w:rPr>
                 <w:rStyle w:val="Hyperlink"/>
@@ -1473,7 +1476,7 @@
               <w:rPr>
                 <w:webHidden/>
               </w:rPr>
-              <w:instrText xml:space="preserve"> PAGEREF _Toc181548775 \h </w:instrText>
+              <w:instrText xml:space="preserve"> PAGEREF _Toc181649438 \h </w:instrText>
             </w:r>
             <w:r>
               <w:rPr>
@@ -1511,7 +1514,7 @@
               <w:lang w:eastAsia="de-DE"/>
             </w:rPr>
           </w:pPr>
-          <w:hyperlink w:anchor="_Toc181548776" w:history="1">
+          <w:hyperlink w:anchor="_Toc181649439" w:history="1">
             <w:r>
               <w:rPr>
                 <w:rStyle w:val="Hyperlink"/>
@@ -1534,7 +1537,7 @@
               <w:rPr>
                 <w:webHidden/>
               </w:rPr>
-              <w:instrText xml:space="preserve"> PAGEREF _Toc181548776 \h </w:instrText>
+              <w:instrText xml:space="preserve"> PAGEREF _Toc181649439 \h </w:instrText>
             </w:r>
             <w:r>
               <w:rPr>
@@ -1572,7 +1575,7 @@
               <w:lang w:eastAsia="de-DE"/>
             </w:rPr>
           </w:pPr>
-          <w:hyperlink w:anchor="_Toc181548777" w:history="1">
+          <w:hyperlink w:anchor="_Toc181649440" w:history="1">
             <w:r>
               <w:rPr>
                 <w:rStyle w:val="Hyperlink"/>
@@ -1595,7 +1598,7 @@
               <w:rPr>
                 <w:webHidden/>
               </w:rPr>
-              <w:instrText xml:space="preserve"> PAGEREF _Toc181548777 \h </w:instrText>
+              <w:instrText xml:space="preserve"> PAGEREF _Toc181649440 \h </w:instrText>
             </w:r>
             <w:r>
               <w:rPr>
@@ -1633,7 +1636,7 @@
               <w:lang w:eastAsia="de-DE"/>
             </w:rPr>
           </w:pPr>
-          <w:hyperlink w:anchor="_Toc181548778" w:history="1">
+          <w:hyperlink w:anchor="_Toc181649441" w:history="1">
             <w:r>
               <w:rPr>
                 <w:rStyle w:val="Hyperlink"/>
@@ -1657,7 +1660,7 @@
               <w:rPr>
                 <w:webHidden/>
               </w:rPr>
-              <w:instrText xml:space="preserve"> PAGEREF _Toc181548778 \h </w:instrText>
+              <w:instrText xml:space="preserve"> PAGEREF _Toc181649441 \h </w:instrText>
             </w:r>
             <w:r>
               <w:rPr>
@@ -1695,7 +1698,7 @@
               <w:lang w:eastAsia="de-DE"/>
             </w:rPr>
           </w:pPr>
-          <w:hyperlink w:anchor="_Toc181548779" w:history="1">
+          <w:hyperlink w:anchor="_Toc181649442" w:history="1">
             <w:r>
               <w:rPr>
                 <w:rStyle w:val="Hyperlink"/>
@@ -1719,7 +1722,7 @@
               <w:rPr>
                 <w:webHidden/>
               </w:rPr>
-              <w:instrText xml:space="preserve"> PAGEREF _Toc181548779 \h </w:instrText>
+              <w:instrText xml:space="preserve"> PAGEREF _Toc181649442 \h </w:instrText>
             </w:r>
             <w:r>
               <w:rPr>
@@ -1757,7 +1760,7 @@
               <w:lang w:eastAsia="de-DE"/>
             </w:rPr>
           </w:pPr>
-          <w:hyperlink w:anchor="_Toc181548780" w:history="1">
+          <w:hyperlink w:anchor="_Toc181649443" w:history="1">
             <w:r>
               <w:rPr>
                 <w:rStyle w:val="Hyperlink"/>
@@ -1780,7 +1783,7 @@
               <w:rPr>
                 <w:webHidden/>
               </w:rPr>
-              <w:instrText xml:space="preserve"> PAGEREF _Toc181548780 \h </w:instrText>
+              <w:instrText xml:space="preserve"> PAGEREF _Toc181649443 \h </w:instrText>
             </w:r>
             <w:r>
               <w:rPr>
@@ -1797,7 +1800,7 @@
               <w:rPr>
                 <w:webHidden/>
               </w:rPr>
-              <w:t>2</w:t>
+              <w:t>3</w:t>
             </w:r>
             <w:r>
               <w:rPr>
@@ -1818,7 +1821,7 @@
               <w:lang w:eastAsia="de-DE"/>
             </w:rPr>
           </w:pPr>
-          <w:hyperlink w:anchor="_Toc181548781" w:history="1">
+          <w:hyperlink w:anchor="_Toc181649444" w:history="1">
             <w:r>
               <w:rPr>
                 <w:rStyle w:val="Hyperlink"/>
@@ -1842,7 +1845,7 @@
               <w:rPr>
                 <w:webHidden/>
               </w:rPr>
-              <w:instrText xml:space="preserve"> PAGEREF _Toc181548781 \h </w:instrText>
+              <w:instrText xml:space="preserve"> PAGEREF _Toc181649444 \h </w:instrText>
             </w:r>
             <w:r>
               <w:rPr>
@@ -1859,7 +1862,7 @@
               <w:rPr>
                 <w:webHidden/>
               </w:rPr>
-              <w:t>2</w:t>
+              <w:t>3</w:t>
             </w:r>
             <w:r>
               <w:rPr>
@@ -1880,7 +1883,7 @@
               <w:lang w:eastAsia="de-DE"/>
             </w:rPr>
           </w:pPr>
-          <w:hyperlink w:anchor="_Toc181548782" w:history="1">
+          <w:hyperlink w:anchor="_Toc181649445" w:history="1">
             <w:r>
               <w:rPr>
                 <w:rStyle w:val="Hyperlink"/>
@@ -1904,7 +1907,7 @@
               <w:rPr>
                 <w:webHidden/>
               </w:rPr>
-              <w:instrText xml:space="preserve"> PAGEREF _Toc181548782 \h </w:instrText>
+              <w:instrText xml:space="preserve"> PAGEREF _Toc181649445 \h </w:instrText>
             </w:r>
             <w:r>
               <w:rPr>
@@ -1921,7 +1924,7 @@
               <w:rPr>
                 <w:webHidden/>
               </w:rPr>
-              <w:t>2</w:t>
+              <w:t>3</w:t>
             </w:r>
             <w:r>
               <w:rPr>
@@ -1942,7 +1945,7 @@
               <w:lang w:eastAsia="de-DE"/>
             </w:rPr>
           </w:pPr>
-          <w:hyperlink w:anchor="_Toc181548783" w:history="1">
+          <w:hyperlink w:anchor="_Toc181649446" w:history="1">
             <w:r>
               <w:rPr>
                 <w:rStyle w:val="Hyperlink"/>
@@ -1966,7 +1969,7 @@
               <w:rPr>
                 <w:webHidden/>
               </w:rPr>
-              <w:instrText xml:space="preserve"> PAGEREF _Toc181548783 \h </w:instrText>
+              <w:instrText xml:space="preserve"> PAGEREF _Toc181649446 \h </w:instrText>
             </w:r>
             <w:r>
               <w:rPr>
@@ -1983,7 +1986,7 @@
               <w:rPr>
                 <w:webHidden/>
               </w:rPr>
-              <w:t>2</w:t>
+              <w:t>3</w:t>
             </w:r>
             <w:r>
               <w:rPr>
@@ -2004,7 +2007,7 @@
               <w:lang w:eastAsia="de-DE"/>
             </w:rPr>
           </w:pPr>
-          <w:hyperlink w:anchor="_Toc181548784" w:history="1">
+          <w:hyperlink w:anchor="_Toc181649447" w:history="1">
             <w:r>
               <w:rPr>
                 <w:rStyle w:val="Hyperlink"/>
@@ -2028,7 +2031,7 @@
               <w:rPr>
                 <w:webHidden/>
               </w:rPr>
-              <w:instrText xml:space="preserve"> PAGEREF _Toc181548784 \h </w:instrText>
+              <w:instrText xml:space="preserve"> PAGEREF _Toc181649447 \h </w:instrText>
             </w:r>
             <w:r>
               <w:rPr>
@@ -2066,7 +2069,7 @@
               <w:lang w:eastAsia="de-DE"/>
             </w:rPr>
           </w:pPr>
-          <w:hyperlink w:anchor="_Toc181548785" w:history="1">
+          <w:hyperlink w:anchor="_Toc181649448" w:history="1">
             <w:r>
               <w:rPr>
                 <w:rStyle w:val="Hyperlink"/>
@@ -2090,7 +2093,7 @@
               <w:rPr>
                 <w:webHidden/>
               </w:rPr>
-              <w:instrText xml:space="preserve"> PAGEREF _Toc181548785 \h </w:instrText>
+              <w:instrText xml:space="preserve"> PAGEREF _Toc181649448 \h </w:instrText>
             </w:r>
             <w:r>
               <w:rPr>
@@ -2128,7 +2131,7 @@
               <w:lang w:eastAsia="de-DE"/>
             </w:rPr>
           </w:pPr>
-          <w:hyperlink w:anchor="_Toc181548786" w:history="1">
+          <w:hyperlink w:anchor="_Toc181649449" w:history="1">
             <w:r>
               <w:rPr>
                 <w:rStyle w:val="Hyperlink"/>
@@ -2152,7 +2155,7 @@
               <w:rPr>
                 <w:webHidden/>
               </w:rPr>
-              <w:instrText xml:space="preserve"> PAGEREF _Toc181548786 \h </w:instrText>
+              <w:instrText xml:space="preserve"> PAGEREF _Toc181649449 \h </w:instrText>
             </w:r>
             <w:r>
               <w:rPr>
@@ -2190,7 +2193,7 @@
               <w:lang w:eastAsia="de-DE"/>
             </w:rPr>
           </w:pPr>
-          <w:hyperlink w:anchor="_Toc181548787" w:history="1">
+          <w:hyperlink w:anchor="_Toc181649450" w:history="1">
             <w:r>
               <w:rPr>
                 <w:rStyle w:val="Hyperlink"/>
@@ -2214,7 +2217,7 @@
               <w:rPr>
                 <w:webHidden/>
               </w:rPr>
-              <w:instrText xml:space="preserve"> PAGEREF _Toc181548787 \h </w:instrText>
+              <w:instrText xml:space="preserve"> PAGEREF _Toc181649450 \h </w:instrText>
             </w:r>
             <w:r>
               <w:rPr>
@@ -2231,7 +2234,7 @@
               <w:rPr>
                 <w:webHidden/>
               </w:rPr>
-              <w:t>3</w:t>
+              <w:t>4</w:t>
             </w:r>
             <w:r>
               <w:rPr>
@@ -2252,7 +2255,7 @@
               <w:lang w:eastAsia="de-DE"/>
             </w:rPr>
           </w:pPr>
-          <w:hyperlink w:anchor="_Toc181548788" w:history="1">
+          <w:hyperlink w:anchor="_Toc181649451" w:history="1">
             <w:r>
               <w:rPr>
                 <w:rStyle w:val="Hyperlink"/>
@@ -2276,7 +2279,7 @@
               <w:rPr>
                 <w:webHidden/>
               </w:rPr>
-              <w:instrText xml:space="preserve"> PAGEREF _Toc181548788 \h </w:instrText>
+              <w:instrText xml:space="preserve"> PAGEREF _Toc181649451 \h </w:instrText>
             </w:r>
             <w:r>
               <w:rPr>
@@ -2293,7 +2296,7 @@
               <w:rPr>
                 <w:webHidden/>
               </w:rPr>
-              <w:t>3</w:t>
+              <w:t>4</w:t>
             </w:r>
             <w:r>
               <w:rPr>
@@ -2314,7 +2317,7 @@
               <w:lang w:eastAsia="de-DE"/>
             </w:rPr>
           </w:pPr>
-          <w:hyperlink w:anchor="_Toc181548789" w:history="1">
+          <w:hyperlink w:anchor="_Toc181649452" w:history="1">
             <w:r>
               <w:rPr>
                 <w:rStyle w:val="Hyperlink"/>
@@ -2338,7 +2341,7 @@
               <w:rPr>
                 <w:webHidden/>
               </w:rPr>
-              <w:instrText xml:space="preserve"> PAGEREF _Toc181548789 \h </w:instrText>
+              <w:instrText xml:space="preserve"> PAGEREF _Toc181649452 \h </w:instrText>
             </w:r>
             <w:r>
               <w:rPr>
@@ -2355,7 +2358,7 @@
               <w:rPr>
                 <w:webHidden/>
               </w:rPr>
-              <w:t>3</w:t>
+              <w:t>4</w:t>
             </w:r>
             <w:r>
               <w:rPr>
@@ -2376,7 +2379,7 @@
               <w:lang w:eastAsia="de-DE"/>
             </w:rPr>
           </w:pPr>
-          <w:hyperlink w:anchor="_Toc181548790" w:history="1">
+          <w:hyperlink w:anchor="_Toc181649453" w:history="1">
             <w:r>
               <w:rPr>
                 <w:rStyle w:val="Hyperlink"/>
@@ -2400,7 +2403,7 @@
               <w:rPr>
                 <w:webHidden/>
               </w:rPr>
-              <w:instrText xml:space="preserve"> PAGEREF _Toc181548790 \h </w:instrText>
+              <w:instrText xml:space="preserve"> PAGEREF _Toc181649453 \h </w:instrText>
             </w:r>
             <w:r>
               <w:rPr>
@@ -2417,7 +2420,7 @@
               <w:rPr>
                 <w:webHidden/>
               </w:rPr>
-              <w:t>3</w:t>
+              <w:t>4</w:t>
             </w:r>
             <w:r>
               <w:rPr>
@@ -2438,7 +2441,7 @@
               <w:lang w:eastAsia="de-DE"/>
             </w:rPr>
           </w:pPr>
-          <w:hyperlink w:anchor="_Toc181548791" w:history="1">
+          <w:hyperlink w:anchor="_Toc181649454" w:history="1">
             <w:r>
               <w:rPr>
                 <w:rStyle w:val="Hyperlink"/>
@@ -2462,7 +2465,7 @@
               <w:rPr>
                 <w:webHidden/>
               </w:rPr>
-              <w:instrText xml:space="preserve"> PAGEREF _Toc181548791 \h </w:instrText>
+              <w:instrText xml:space="preserve"> PAGEREF _Toc181649454 \h </w:instrText>
             </w:r>
             <w:r>
               <w:rPr>
@@ -2479,7 +2482,7 @@
               <w:rPr>
                 <w:webHidden/>
               </w:rPr>
-              <w:t>3</w:t>
+              <w:t>4</w:t>
             </w:r>
             <w:r>
               <w:rPr>
@@ -2500,7 +2503,7 @@
               <w:lang w:eastAsia="de-DE"/>
             </w:rPr>
           </w:pPr>
-          <w:hyperlink w:anchor="_Toc181548792" w:history="1">
+          <w:hyperlink w:anchor="_Toc181649455" w:history="1">
             <w:r>
               <w:rPr>
                 <w:rStyle w:val="Hyperlink"/>
@@ -2524,7 +2527,7 @@
               <w:rPr>
                 <w:webHidden/>
               </w:rPr>
-              <w:instrText xml:space="preserve"> PAGEREF _Toc181548792 \h </w:instrText>
+              <w:instrText xml:space="preserve"> PAGEREF _Toc181649455 \h </w:instrText>
             </w:r>
             <w:r>
               <w:rPr>
@@ -2541,7 +2544,7 @@
               <w:rPr>
                 <w:webHidden/>
               </w:rPr>
-              <w:t>3</w:t>
+              <w:t>4</w:t>
             </w:r>
             <w:r>
               <w:rPr>
@@ -2562,7 +2565,7 @@
               <w:lang w:eastAsia="de-DE"/>
             </w:rPr>
           </w:pPr>
-          <w:hyperlink w:anchor="_Toc181548793" w:history="1">
+          <w:hyperlink w:anchor="_Toc181649456" w:history="1">
             <w:r>
               <w:rPr>
                 <w:rStyle w:val="Hyperlink"/>
@@ -2586,7 +2589,7 @@
               <w:rPr>
                 <w:webHidden/>
               </w:rPr>
-              <w:instrText xml:space="preserve"> PAGEREF _Toc181548793 \h </w:instrText>
+              <w:instrText xml:space="preserve"> PAGEREF _Toc181649456 \h </w:instrText>
             </w:r>
             <w:r>
               <w:rPr>
@@ -2624,7 +2627,7 @@
               <w:lang w:eastAsia="de-DE"/>
             </w:rPr>
           </w:pPr>
-          <w:hyperlink w:anchor="_Toc181548794" w:history="1">
+          <w:hyperlink w:anchor="_Toc181649457" w:history="1">
             <w:r>
               <w:rPr>
                 <w:rStyle w:val="Hyperlink"/>
@@ -2648,7 +2651,7 @@
               <w:rPr>
                 <w:webHidden/>
               </w:rPr>
-              <w:instrText xml:space="preserve"> PAGEREF _Toc181548794 \h </w:instrText>
+              <w:instrText xml:space="preserve"> PAGEREF _Toc181649457 \h </w:instrText>
             </w:r>
             <w:r>
               <w:rPr>
@@ -2665,7 +2668,7 @@
               <w:rPr>
                 <w:webHidden/>
               </w:rPr>
-              <w:t>4</w:t>
+              <w:t>5</w:t>
             </w:r>
             <w:r>
               <w:rPr>
@@ -2686,7 +2689,7 @@
               <w:lang w:eastAsia="de-DE"/>
             </w:rPr>
           </w:pPr>
-          <w:hyperlink w:anchor="_Toc181548795" w:history="1">
+          <w:hyperlink w:anchor="_Toc181649458" w:history="1">
             <w:r>
               <w:rPr>
                 <w:rStyle w:val="Hyperlink"/>
@@ -2710,7 +2713,7 @@
               <w:rPr>
                 <w:webHidden/>
               </w:rPr>
-              <w:instrText xml:space="preserve"> PAGEREF _Toc181548795 \h </w:instrText>
+              <w:instrText xml:space="preserve"> PAGEREF _Toc181649458 \h </w:instrText>
             </w:r>
             <w:r>
               <w:rPr>
@@ -2727,7 +2730,7 @@
               <w:rPr>
                 <w:webHidden/>
               </w:rPr>
-              <w:t>4</w:t>
+              <w:t>5</w:t>
             </w:r>
             <w:r>
               <w:rPr>
@@ -2748,7 +2751,7 @@
               <w:lang w:eastAsia="de-DE"/>
             </w:rPr>
           </w:pPr>
-          <w:hyperlink w:anchor="_Toc181548796" w:history="1">
+          <w:hyperlink w:anchor="_Toc181649459" w:history="1">
             <w:r>
               <w:rPr>
                 <w:rStyle w:val="Hyperlink"/>
@@ -2772,7 +2775,7 @@
               <w:rPr>
                 <w:webHidden/>
               </w:rPr>
-              <w:instrText xml:space="preserve"> PAGEREF _Toc181548796 \h </w:instrText>
+              <w:instrText xml:space="preserve"> PAGEREF _Toc181649459 \h </w:instrText>
             </w:r>
             <w:r>
               <w:rPr>
@@ -2789,7 +2792,7 @@
               <w:rPr>
                 <w:webHidden/>
               </w:rPr>
-              <w:t>4</w:t>
+              <w:t>5</w:t>
             </w:r>
             <w:r>
               <w:rPr>
@@ -2810,7 +2813,7 @@
               <w:lang w:eastAsia="de-DE"/>
             </w:rPr>
           </w:pPr>
-          <w:hyperlink w:anchor="_Toc181548797" w:history="1">
+          <w:hyperlink w:anchor="_Toc181649460" w:history="1">
             <w:r>
               <w:rPr>
                 <w:rStyle w:val="Hyperlink"/>
@@ -2834,7 +2837,7 @@
               <w:rPr>
                 <w:webHidden/>
               </w:rPr>
-              <w:instrText xml:space="preserve"> PAGEREF _Toc181548797 \h </w:instrText>
+              <w:instrText xml:space="preserve"> PAGEREF _Toc181649460 \h </w:instrText>
             </w:r>
             <w:r>
               <w:rPr>
@@ -2851,7 +2854,7 @@
               <w:rPr>
                 <w:webHidden/>
               </w:rPr>
-              <w:t>4</w:t>
+              <w:t>5</w:t>
             </w:r>
             <w:r>
               <w:rPr>
@@ -2872,7 +2875,7 @@
               <w:lang w:eastAsia="de-DE"/>
             </w:rPr>
           </w:pPr>
-          <w:hyperlink w:anchor="_Toc181548798" w:history="1">
+          <w:hyperlink w:anchor="_Toc181649461" w:history="1">
             <w:r>
               <w:rPr>
                 <w:rStyle w:val="Hyperlink"/>
@@ -2896,7 +2899,7 @@
               <w:rPr>
                 <w:webHidden/>
               </w:rPr>
-              <w:instrText xml:space="preserve"> PAGEREF _Toc181548798 \h </w:instrText>
+              <w:instrText xml:space="preserve"> PAGEREF _Toc181649461 \h </w:instrText>
             </w:r>
             <w:r>
               <w:rPr>
@@ -2913,7 +2916,7 @@
               <w:rPr>
                 <w:webHidden/>
               </w:rPr>
-              <w:t>4</w:t>
+              <w:t>5</w:t>
             </w:r>
             <w:r>
               <w:rPr>
@@ -2934,7 +2937,7 @@
               <w:lang w:eastAsia="de-DE"/>
             </w:rPr>
           </w:pPr>
-          <w:hyperlink w:anchor="_Toc181548799" w:history="1">
+          <w:hyperlink w:anchor="_Toc181649462" w:history="1">
             <w:r>
               <w:rPr>
                 <w:rStyle w:val="Hyperlink"/>
@@ -2958,7 +2961,7 @@
               <w:rPr>
                 <w:webHidden/>
               </w:rPr>
-              <w:instrText xml:space="preserve"> PAGEREF _Toc181548799 \h </w:instrText>
+              <w:instrText xml:space="preserve"> PAGEREF _Toc181649462 \h </w:instrText>
             </w:r>
             <w:r>
               <w:rPr>
@@ -2975,7 +2978,7 @@
               <w:rPr>
                 <w:webHidden/>
               </w:rPr>
-              <w:t>4</w:t>
+              <w:t>5</w:t>
             </w:r>
             <w:r>
               <w:rPr>
@@ -2996,7 +2999,7 @@
               <w:lang w:eastAsia="de-DE"/>
             </w:rPr>
           </w:pPr>
-          <w:hyperlink w:anchor="_Toc181548800" w:history="1">
+          <w:hyperlink w:anchor="_Toc181649463" w:history="1">
             <w:r>
               <w:rPr>
                 <w:rStyle w:val="Hyperlink"/>
@@ -3020,7 +3023,7 @@
               <w:rPr>
                 <w:webHidden/>
               </w:rPr>
-              <w:instrText xml:space="preserve"> PAGEREF _Toc181548800 \h </w:instrText>
+              <w:instrText xml:space="preserve"> PAGEREF _Toc181649463 \h </w:instrText>
             </w:r>
             <w:r>
               <w:rPr>
@@ -3037,7 +3040,7 @@
               <w:rPr>
                 <w:webHidden/>
               </w:rPr>
-              <w:t>4</w:t>
+              <w:t>5</w:t>
             </w:r>
             <w:r>
               <w:rPr>
@@ -3058,7 +3061,7 @@
               <w:lang w:eastAsia="de-DE"/>
             </w:rPr>
           </w:pPr>
-          <w:hyperlink w:anchor="_Toc181548801" w:history="1">
+          <w:hyperlink w:anchor="_Toc181649464" w:history="1">
             <w:r>
               <w:rPr>
                 <w:rStyle w:val="Hyperlink"/>
@@ -3082,7 +3085,7 @@
               <w:rPr>
                 <w:webHidden/>
               </w:rPr>
-              <w:instrText xml:space="preserve"> PAGEREF _Toc181548801 \h </w:instrText>
+              <w:instrText xml:space="preserve"> PAGEREF _Toc181649464 \h </w:instrText>
             </w:r>
             <w:r>
               <w:rPr>
@@ -3099,7 +3102,7 @@
               <w:rPr>
                 <w:webHidden/>
               </w:rPr>
-              <w:t>4</w:t>
+              <w:t>5</w:t>
             </w:r>
             <w:r>
               <w:rPr>
@@ -3120,7 +3123,7 @@
               <w:lang w:eastAsia="de-DE"/>
             </w:rPr>
           </w:pPr>
-          <w:hyperlink w:anchor="_Toc181548802" w:history="1">
+          <w:hyperlink w:anchor="_Toc181649465" w:history="1">
             <w:r>
               <w:rPr>
                 <w:rStyle w:val="Hyperlink"/>
@@ -3144,7 +3147,7 @@
               <w:rPr>
                 <w:webHidden/>
               </w:rPr>
-              <w:instrText xml:space="preserve"> PAGEREF _Toc181548802 \h </w:instrText>
+              <w:instrText xml:space="preserve"> PAGEREF _Toc181649465 \h </w:instrText>
             </w:r>
             <w:r>
               <w:rPr>
@@ -3161,7 +3164,7 @@
               <w:rPr>
                 <w:webHidden/>
               </w:rPr>
-              <w:t>4</w:t>
+              <w:t>6</w:t>
             </w:r>
             <w:r>
               <w:rPr>
@@ -3182,7 +3185,7 @@
               <w:lang w:eastAsia="de-DE"/>
             </w:rPr>
           </w:pPr>
-          <w:hyperlink w:anchor="_Toc181548803" w:history="1">
+          <w:hyperlink w:anchor="_Toc181649466" w:history="1">
             <w:r>
               <w:rPr>
                 <w:rStyle w:val="Hyperlink"/>
@@ -3206,7 +3209,7 @@
               <w:rPr>
                 <w:webHidden/>
               </w:rPr>
-              <w:instrText xml:space="preserve"> PAGEREF _Toc181548803 \h </w:instrText>
+              <w:instrText xml:space="preserve"> PAGEREF _Toc181649466 \h </w:instrText>
             </w:r>
             <w:r>
               <w:rPr>
@@ -3223,7 +3226,7 @@
               <w:rPr>
                 <w:webHidden/>
               </w:rPr>
-              <w:t>5</w:t>
+              <w:t>7</w:t>
             </w:r>
             <w:r>
               <w:rPr>
@@ -3244,7 +3247,7 @@
               <w:lang w:eastAsia="de-DE"/>
             </w:rPr>
           </w:pPr>
-          <w:hyperlink w:anchor="_Toc181548804" w:history="1">
+          <w:hyperlink w:anchor="_Toc181649467" w:history="1">
             <w:r>
               <w:rPr>
                 <w:rStyle w:val="Hyperlink"/>
@@ -3268,7 +3271,7 @@
               <w:rPr>
                 <w:webHidden/>
               </w:rPr>
-              <w:instrText xml:space="preserve"> PAGEREF _Toc181548804 \h </w:instrText>
+              <w:instrText xml:space="preserve"> PAGEREF _Toc181649467 \h </w:instrText>
             </w:r>
             <w:r>
               <w:rPr>
@@ -3285,7 +3288,7 @@
               <w:rPr>
                 <w:webHidden/>
               </w:rPr>
-              <w:t>5</w:t>
+              <w:t>7</w:t>
             </w:r>
             <w:r>
               <w:rPr>
@@ -3306,7 +3309,7 @@
               <w:lang w:eastAsia="de-DE"/>
             </w:rPr>
           </w:pPr>
-          <w:hyperlink w:anchor="_Toc181548805" w:history="1">
+          <w:hyperlink w:anchor="_Toc181649468" w:history="1">
             <w:r>
               <w:rPr>
                 <w:rStyle w:val="Hyperlink"/>
@@ -3330,7 +3333,7 @@
               <w:rPr>
                 <w:webHidden/>
               </w:rPr>
-              <w:instrText xml:space="preserve"> PAGEREF _Toc181548805 \h </w:instrText>
+              <w:instrText xml:space="preserve"> PAGEREF _Toc181649468 \h </w:instrText>
             </w:r>
             <w:r>
               <w:rPr>
@@ -3347,7 +3350,7 @@
               <w:rPr>
                 <w:webHidden/>
               </w:rPr>
-              <w:t>5</w:t>
+              <w:t>7</w:t>
             </w:r>
             <w:r>
               <w:rPr>
@@ -3368,7 +3371,7 @@
               <w:lang w:eastAsia="de-DE"/>
             </w:rPr>
           </w:pPr>
-          <w:hyperlink w:anchor="_Toc181548806" w:history="1">
+          <w:hyperlink w:anchor="_Toc181649469" w:history="1">
             <w:r>
               <w:rPr>
                 <w:rStyle w:val="Hyperlink"/>
@@ -3392,7 +3395,7 @@
               <w:rPr>
                 <w:webHidden/>
               </w:rPr>
-              <w:instrText xml:space="preserve"> PAGEREF _Toc181548806 \h </w:instrText>
+              <w:instrText xml:space="preserve"> PAGEREF _Toc181649469 \h </w:instrText>
             </w:r>
             <w:r>
               <w:rPr>
@@ -3409,7 +3412,7 @@
               <w:rPr>
                 <w:webHidden/>
               </w:rPr>
-              <w:t>5</w:t>
+              <w:t>8</w:t>
             </w:r>
             <w:r>
               <w:rPr>
@@ -3430,7 +3433,7 @@
               <w:lang w:eastAsia="de-DE"/>
             </w:rPr>
           </w:pPr>
-          <w:hyperlink w:anchor="_Toc181548807" w:history="1">
+          <w:hyperlink w:anchor="_Toc181649470" w:history="1">
             <w:r>
               <w:rPr>
                 <w:rStyle w:val="Hyperlink"/>
@@ -3453,7 +3456,7 @@
               <w:rPr>
                 <w:webHidden/>
               </w:rPr>
-              <w:instrText xml:space="preserve"> PAGEREF _Toc181548807 \h </w:instrText>
+              <w:instrText xml:space="preserve"> PAGEREF _Toc181649470 \h </w:instrText>
             </w:r>
             <w:r>
               <w:rPr>
@@ -3470,7 +3473,7 @@
               <w:rPr>
                 <w:webHidden/>
               </w:rPr>
-              <w:t>6</w:t>
+              <w:t>9</w:t>
             </w:r>
             <w:r>
               <w:rPr>
@@ -3491,7 +3494,7 @@
               <w:lang w:eastAsia="de-DE"/>
             </w:rPr>
           </w:pPr>
-          <w:hyperlink w:anchor="_Toc181548808" w:history="1">
+          <w:hyperlink w:anchor="_Toc181649471" w:history="1">
             <w:r>
               <w:rPr>
                 <w:rStyle w:val="Hyperlink"/>
@@ -3514,7 +3517,7 @@
               <w:rPr>
                 <w:webHidden/>
               </w:rPr>
-              <w:instrText xml:space="preserve"> PAGEREF _Toc181548808 \h </w:instrText>
+              <w:instrText xml:space="preserve"> PAGEREF _Toc181649471 \h </w:instrText>
             </w:r>
             <w:r>
               <w:rPr>
@@ -3531,7 +3534,7 @@
               <w:rPr>
                 <w:webHidden/>
               </w:rPr>
-              <w:t>7</w:t>
+              <w:t>10</w:t>
             </w:r>
             <w:r>
               <w:rPr>
@@ -3576,7 +3579,7 @@
         <w:pStyle w:val="berschrift1"/>
         <w:jc w:val="both"/>
       </w:pPr>
-      <w:bookmarkStart w:id="0" w:name="_Toc181548768"/>
+      <w:bookmarkStart w:id="0" w:name="_Toc181649431"/>
       <w:r>
         <w:lastRenderedPageBreak/>
         <w:t>Einleitung</w:t>
@@ -3600,7 +3603,7 @@
         <w:pStyle w:val="berschrift1"/>
         <w:jc w:val="both"/>
       </w:pPr>
-      <w:bookmarkStart w:id="1" w:name="_Toc181548769"/>
+      <w:bookmarkStart w:id="1" w:name="_Toc181649432"/>
       <w:r>
         <w:t>Dokumentenhinweis</w:t>
       </w:r>
@@ -3692,7 +3695,7 @@
         <w:pStyle w:val="berschrift1"/>
         <w:jc w:val="both"/>
       </w:pPr>
-      <w:bookmarkStart w:id="2" w:name="_Toc181548770"/>
+      <w:bookmarkStart w:id="2" w:name="_Toc181649433"/>
       <w:r>
         <w:lastRenderedPageBreak/>
         <w:t>Das Spiel</w:t>
@@ -3704,7 +3707,7 @@
         <w:pStyle w:val="berschrift2"/>
         <w:jc w:val="both"/>
       </w:pPr>
-      <w:bookmarkStart w:id="3" w:name="_Toc181548771"/>
+      <w:bookmarkStart w:id="3" w:name="_Toc181649434"/>
       <w:r>
         <w:t>Spielbeginn</w:t>
       </w:r>
@@ -3726,7 +3729,7 @@
         <w:pStyle w:val="berschrift3"/>
         <w:jc w:val="both"/>
       </w:pPr>
-      <w:bookmarkStart w:id="4" w:name="_Toc181548772"/>
+      <w:bookmarkStart w:id="4" w:name="_Toc181649435"/>
       <w:r>
         <w:t>New Game</w:t>
       </w:r>
@@ -3751,7 +3754,7 @@
           <w:lang w:val="en-US"/>
         </w:rPr>
       </w:pPr>
-      <w:bookmarkStart w:id="5" w:name="_Toc181548773"/>
+      <w:bookmarkStart w:id="5" w:name="_Toc181649436"/>
       <w:r>
         <w:rPr>
           <w:lang w:val="en-US"/>
@@ -3782,7 +3785,7 @@
         <w:pStyle w:val="berschrift3"/>
         <w:jc w:val="both"/>
       </w:pPr>
-      <w:bookmarkStart w:id="6" w:name="_Toc181548774"/>
+      <w:bookmarkStart w:id="6" w:name="_Toc181649437"/>
       <w:r>
         <w:t>Save Game</w:t>
       </w:r>
@@ -3816,7 +3819,7 @@
           <w:highlight w:val="yellow"/>
         </w:rPr>
       </w:pPr>
-      <w:bookmarkStart w:id="7" w:name="_Toc181548775"/>
+      <w:bookmarkStart w:id="7" w:name="_Toc181649438"/>
       <w:r>
         <w:rPr>
           <w:highlight w:val="yellow"/>
@@ -3844,7 +3847,7 @@
         <w:pStyle w:val="berschrift3"/>
         <w:jc w:val="both"/>
       </w:pPr>
-      <w:bookmarkStart w:id="8" w:name="_Toc181548776"/>
+      <w:bookmarkStart w:id="8" w:name="_Toc181649439"/>
       <w:r>
         <w:t>Options</w:t>
       </w:r>
@@ -3887,7 +3890,7 @@
         <w:pStyle w:val="berschrift3"/>
         <w:jc w:val="both"/>
       </w:pPr>
-      <w:bookmarkStart w:id="9" w:name="_Toc181548777"/>
+      <w:bookmarkStart w:id="9" w:name="_Toc181649440"/>
       <w:r>
         <w:t>Credits</w:t>
       </w:r>
@@ -3912,7 +3915,7 @@
           <w:lang w:val="en-US"/>
         </w:rPr>
       </w:pPr>
-      <w:bookmarkStart w:id="10" w:name="_Toc181548778"/>
+      <w:bookmarkStart w:id="10" w:name="_Toc181649441"/>
       <w:r>
         <w:rPr>
           <w:lang w:val="en-US"/>
@@ -3945,7 +3948,7 @@
           <w:lang w:val="en-US"/>
         </w:rPr>
       </w:pPr>
-      <w:bookmarkStart w:id="11" w:name="_Toc181548779"/>
+      <w:bookmarkStart w:id="11" w:name="_Toc181649442"/>
       <w:r>
         <w:rPr>
           <w:lang w:val="en-US"/>
@@ -3957,6 +3960,9 @@
     <w:p>
       <w:pPr>
         <w:jc w:val="both"/>
+        <w:rPr>
+          <w:lang w:val="en-US"/>
+        </w:rPr>
       </w:pPr>
       <w:r>
         <w:t>In der Charakterau</w:t>
@@ -3965,181 +3971,600 @@
         <w:t>swahl können verschiedene Charaktere ausgewählt werden, die jeweils verschieden Karten und Fähigkeiten besitzen können.</w:t>
       </w:r>
       <w:r>
-        <w:rPr>
+        <w:t xml:space="preserve"> </w:t>
+      </w:r>
+      <w:r>
+        <w:rPr>
+          <w:lang w:val="en-US"/>
+        </w:rPr>
+        <w:t>Es wird die Schwierigkeit und die Spielmodus bestimmt, von Leicht bis Hart. Es existieren 2 Spielmodis, normal und Hardcore, wobei Hardcode speichern verhindert.</w:t>
+      </w:r>
+    </w:p>
+    <w:p>
+      <w:pPr>
+        <w:keepNext/>
+        <w:jc w:val="both"/>
+      </w:pPr>
+      <w:r>
+        <w:drawing>
+          <wp:inline distT="0" distB="0" distL="0" distR="0" wp14:anchorId="512A2CF1" wp14:editId="42E2AAF7">
+            <wp:extent cx="4582795" cy="1137684"/>
+            <wp:effectExtent l="0" t="0" r="0" b="5715"/>
+            <wp:docPr id="4" name="Grafik 4"/>
+            <wp:cNvGraphicFramePr>
+              <a:graphicFrameLocks xmlns:a="http://schemas.openxmlformats.org/drawingml/2006/main" noChangeAspect="1"/>
+            </wp:cNvGraphicFramePr>
+            <a:graphic xmlns:a="http://schemas.openxmlformats.org/drawingml/2006/main">
+              <a:graphicData uri="http://schemas.openxmlformats.org/drawingml/2006/picture">
+                <pic:pic xmlns:pic="http://schemas.openxmlformats.org/drawingml/2006/picture">
+                  <pic:nvPicPr>
+                    <pic:cNvPr id="0" name="Picture 4"/>
+                    <pic:cNvPicPr>
+                      <a:picLocks noChangeAspect="1" noChangeArrowheads="1"/>
+                    </pic:cNvPicPr>
+                  </pic:nvPicPr>
+                  <pic:blipFill rotWithShape="1">
+                    <a:blip r:embed="rId14">
+                      <a:extLst>
+                        <a:ext uri="{28A0092B-C50C-407E-A947-70E740481C1C}">
+                          <a14:useLocalDpi xmlns:a14="http://schemas.microsoft.com/office/drawing/2010/main" val="0"/>
+                        </a:ext>
+                      </a:extLst>
+                    </a:blip>
+                    <a:srcRect b="7744"/>
+                    <a:stretch/>
+                  </pic:blipFill>
+                  <pic:spPr bwMode="auto">
+                    <a:xfrm>
+                      <a:off x="0" y="0"/>
+                      <a:ext cx="4582795" cy="1137684"/>
+                    </a:xfrm>
+                    <a:prstGeom prst="rect">
+                      <a:avLst/>
+                    </a:prstGeom>
+                    <a:noFill/>
+                    <a:ln>
+                      <a:noFill/>
+                    </a:ln>
+                    <a:extLst>
+                      <a:ext uri="{53640926-AAD7-44D8-BBD7-CCE9431645EC}">
+                        <a14:shadowObscured xmlns:a14="http://schemas.microsoft.com/office/drawing/2010/main"/>
+                      </a:ext>
+                    </a:extLst>
+                  </pic:spPr>
+                </pic:pic>
+              </a:graphicData>
+            </a:graphic>
+          </wp:inline>
+        </w:drawing>
+      </w:r>
+    </w:p>
+    <w:p>
+      <w:pPr>
+        <w:pStyle w:val="Beschriftung"/>
+        <w:jc w:val="both"/>
+      </w:pPr>
+      <w:bookmarkStart w:id="12" w:name="_Toc181649409"/>
+      <w:r>
+        <w:t xml:space="preserve">Bilder </w:t>
+      </w:r>
+      <w:r>
+        <w:fldChar w:fldCharType="begin"/>
+      </w:r>
+      <w:r>
+        <w:instrText xml:space="preserve"> SEQ Bilder \* ARABIC </w:instrText>
+      </w:r>
+      <w:r>
+        <w:fldChar w:fldCharType="separate"/>
+      </w:r>
+      <w:r>
+        <w:t>1</w:t>
+      </w:r>
+      <w:r>
+        <w:fldChar w:fldCharType="end"/>
+      </w:r>
+      <w:r>
+        <w:t xml:space="preserve"> - Gamemode auswahl</w:t>
+      </w:r>
+      <w:bookmarkEnd w:id="12"/>
+    </w:p>
+    <w:p>
+      <w:pPr>
+        <w:keepNext/>
+        <w:jc w:val="both"/>
+      </w:pPr>
+      <w:r>
+        <w:lastRenderedPageBreak/>
+        <w:drawing>
+          <wp:inline distT="0" distB="0" distL="0" distR="0" wp14:anchorId="313B171B" wp14:editId="42F246B8">
+            <wp:extent cx="3328035" cy="1201420"/>
+            <wp:effectExtent l="0" t="0" r="5715" b="0"/>
+            <wp:docPr id="2" name="Grafik 2"/>
+            <wp:cNvGraphicFramePr>
+              <a:graphicFrameLocks xmlns:a="http://schemas.openxmlformats.org/drawingml/2006/main" noChangeAspect="1"/>
+            </wp:cNvGraphicFramePr>
+            <a:graphic xmlns:a="http://schemas.openxmlformats.org/drawingml/2006/main">
+              <a:graphicData uri="http://schemas.openxmlformats.org/drawingml/2006/picture">
+                <pic:pic xmlns:pic="http://schemas.openxmlformats.org/drawingml/2006/picture">
+                  <pic:nvPicPr>
+                    <pic:cNvPr id="0" name="Picture 2"/>
+                    <pic:cNvPicPr>
+                      <a:picLocks noChangeAspect="1" noChangeArrowheads="1"/>
+                    </pic:cNvPicPr>
+                  </pic:nvPicPr>
+                  <pic:blipFill>
+                    <a:blip r:embed="rId15">
+                      <a:extLst>
+                        <a:ext uri="{28A0092B-C50C-407E-A947-70E740481C1C}">
+                          <a14:useLocalDpi xmlns:a14="http://schemas.microsoft.com/office/drawing/2010/main" val="0"/>
+                        </a:ext>
+                      </a:extLst>
+                    </a:blip>
+                    <a:srcRect/>
+                    <a:stretch>
+                      <a:fillRect/>
+                    </a:stretch>
+                  </pic:blipFill>
+                  <pic:spPr bwMode="auto">
+                    <a:xfrm>
+                      <a:off x="0" y="0"/>
+                      <a:ext cx="3328035" cy="1201420"/>
+                    </a:xfrm>
+                    <a:prstGeom prst="rect">
+                      <a:avLst/>
+                    </a:prstGeom>
+                    <a:noFill/>
+                    <a:ln>
+                      <a:noFill/>
+                    </a:ln>
+                  </pic:spPr>
+                </pic:pic>
+              </a:graphicData>
+            </a:graphic>
+          </wp:inline>
+        </w:drawing>
+      </w:r>
+    </w:p>
+    <w:p>
+      <w:pPr>
+        <w:pStyle w:val="Beschriftung"/>
+        <w:jc w:val="both"/>
+      </w:pPr>
+      <w:bookmarkStart w:id="13" w:name="_Toc181649410"/>
+      <w:r>
+        <w:t xml:space="preserve">Bilder </w:t>
+      </w:r>
+      <w:r>
+        <w:fldChar w:fldCharType="begin"/>
+      </w:r>
+      <w:r>
+        <w:instrText xml:space="preserve"> SEQ Bilder \* ARABIC </w:instrText>
+      </w:r>
+      <w:r>
+        <w:fldChar w:fldCharType="separate"/>
+      </w:r>
+      <w:r>
+        <w:t>2</w:t>
+      </w:r>
+      <w:r>
+        <w:fldChar w:fldCharType="end"/>
+      </w:r>
+      <w:r>
+        <w:t xml:space="preserve"> - </w:t>
+      </w:r>
+      <w:r>
+        <w:t>Charakterauswahlmenü 1</w:t>
+      </w:r>
+      <w:bookmarkEnd w:id="13"/>
+    </w:p>
+    <w:p>
+      <w:pPr>
+        <w:jc w:val="both"/>
+      </w:pPr>
+      <w:r>
+        <w:t>Folgende Charaktere können ausgewählt werden:</w:t>
+      </w:r>
+    </w:p>
+    <w:p>
+      <w:pPr>
+        <w:pStyle w:val="berschrift3"/>
+        <w:jc w:val="both"/>
+      </w:pPr>
+      <w:bookmarkStart w:id="14" w:name="_Toc181649443"/>
+      <w:r>
+        <w:t>Ironclad</w:t>
+      </w:r>
+      <w:bookmarkEnd w:id="14"/>
+    </w:p>
+    <w:p>
+      <w:pPr>
+        <w:jc w:val="both"/>
+        <w:rPr>
+          <w:lang w:val="en-US"/>
+        </w:rPr>
+      </w:pPr>
+      <w:r>
+        <w:rPr>
+          <w:lang w:val="en-US"/>
+        </w:rPr>
+        <w:t>Ironclad ist e</w:t>
+      </w:r>
+      <w:r>
+        <w:rPr>
+          <w:lang w:val="en-US"/>
+        </w:rPr>
+        <w:t xml:space="preserve">in Schwertkämpfer mit </w:t>
+      </w:r>
+    </w:p>
+    <w:p>
+      <w:pPr>
+        <w:pStyle w:val="berschrift3"/>
+        <w:jc w:val="both"/>
+        <w:rPr>
+          <w:highlight w:val="yellow"/>
+        </w:rPr>
+      </w:pPr>
+      <w:bookmarkStart w:id="15" w:name="_Toc181649444"/>
+      <w:r>
+        <w:rPr>
+          <w:highlight w:val="yellow"/>
+        </w:rPr>
+        <w:t>Silent</w:t>
+      </w:r>
+      <w:bookmarkEnd w:id="15"/>
+    </w:p>
+    <w:p>
+      <w:pPr>
+        <w:jc w:val="both"/>
+        <w:rPr>
+          <w:highlight w:val="yellow"/>
+        </w:rPr>
+      </w:pPr>
+      <w:r>
+        <w:rPr>
+          <w:highlight w:val="yellow"/>
+        </w:rPr>
+        <w:t>Beschreibung…</w:t>
+      </w:r>
+    </w:p>
+    <w:p>
+      <w:pPr>
+        <w:jc w:val="both"/>
+        <w:rPr>
+          <w:highlight w:val="yellow"/>
+        </w:rPr>
+      </w:pPr>
+      <w:r>
+        <w:rPr>
+          <w:highlight w:val="yellow"/>
+        </w:rPr>
+        <w:t>Aktuell nicht Verfügbar. Warten auf ein DLC.</w:t>
+      </w:r>
+    </w:p>
+    <w:p>
+      <w:pPr>
+        <w:pStyle w:val="berschrift3"/>
+        <w:jc w:val="both"/>
+        <w:rPr>
+          <w:highlight w:val="yellow"/>
+        </w:rPr>
+      </w:pPr>
+      <w:bookmarkStart w:id="16" w:name="_Toc181649445"/>
+      <w:r>
+        <w:rPr>
+          <w:highlight w:val="yellow"/>
+        </w:rPr>
+        <w:t>Char 3</w:t>
+      </w:r>
+      <w:bookmarkEnd w:id="16"/>
+    </w:p>
+    <w:p>
+      <w:pPr>
+        <w:jc w:val="both"/>
+        <w:rPr>
+          <w:highlight w:val="yellow"/>
+        </w:rPr>
+      </w:pPr>
+      <w:r>
+        <w:rPr>
+          <w:highlight w:val="yellow"/>
+        </w:rPr>
+        <w:t>Beschreibung…</w:t>
+      </w:r>
+    </w:p>
+    <w:p>
+      <w:pPr>
+        <w:jc w:val="both"/>
+        <w:rPr>
+          <w:highlight w:val="yellow"/>
+        </w:rPr>
+      </w:pPr>
+      <w:r>
+        <w:rPr>
+          <w:highlight w:val="yellow"/>
+        </w:rPr>
+        <w:t>Aktuell nicht Verfügbar. Warten auf ein DLC.</w:t>
+      </w:r>
+    </w:p>
+    <w:p>
+      <w:pPr>
+        <w:pStyle w:val="berschrift3"/>
+        <w:jc w:val="both"/>
+        <w:rPr>
+          <w:highlight w:val="yellow"/>
+        </w:rPr>
+      </w:pPr>
+      <w:bookmarkStart w:id="17" w:name="_Toc181649446"/>
+      <w:r>
+        <w:rPr>
+          <w:highlight w:val="yellow"/>
+        </w:rPr>
+        <w:t>Char 4</w:t>
+      </w:r>
+      <w:bookmarkEnd w:id="17"/>
+    </w:p>
+    <w:p>
+      <w:pPr>
+        <w:jc w:val="both"/>
+        <w:rPr>
+          <w:highlight w:val="yellow"/>
+        </w:rPr>
+      </w:pPr>
+      <w:r>
+        <w:rPr>
+          <w:highlight w:val="yellow"/>
+        </w:rPr>
+        <w:t>Beschreibung…</w:t>
+      </w:r>
+    </w:p>
+    <w:p>
+      <w:pPr>
+        <w:jc w:val="both"/>
+      </w:pPr>
+      <w:r>
+        <w:rPr>
+          <w:highlight w:val="yellow"/>
+        </w:rPr>
+        <w:t>Aktuell nicht Verfügbar. Warten auf ein DLC.</w:t>
+      </w:r>
+    </w:p>
+    <w:p>
+      <w:pPr>
+        <w:pStyle w:val="berschrift2"/>
+        <w:jc w:val="both"/>
+        <w:rPr>
+          <w:lang w:val="en-US"/>
+        </w:rPr>
+      </w:pPr>
+      <w:bookmarkStart w:id="18" w:name="_Toc181649447"/>
+      <w:r>
+        <w:rPr>
+          <w:lang w:val="en-US"/>
+        </w:rPr>
+        <w:t>Load Game</w:t>
+      </w:r>
+      <w:bookmarkEnd w:id="18"/>
+    </w:p>
+    <w:p>
+      <w:pPr>
+        <w:jc w:val="both"/>
+      </w:pPr>
+      <w:r>
+        <w:rPr>
+          <w:lang w:val="en-US"/>
+        </w:rPr>
+        <w:t>Hier können bis zu 3 Spielstände geladen werden, wenn ein Spielstand nicht belegt wird, passiert nichts. Hier existiert sonst noch die “Back”-Option, um in das Hauptmenü zu gelangen.</w:t>
+      </w:r>
+      <w:r>
+        <w:rPr>
+          <w:lang w:val="en-US"/>
+        </w:rPr>
+        <w:t xml:space="preserve"> Nach dem Laden, wird auf die Map gewechselt und der Encounter-Wahl.</w:t>
+      </w:r>
+    </w:p>
+    <w:p>
+      <w:pPr>
+        <w:pStyle w:val="berschrift2"/>
+        <w:jc w:val="both"/>
+        <w:rPr>
+          <w:lang w:val="en-US"/>
+        </w:rPr>
+      </w:pPr>
+      <w:bookmarkStart w:id="19" w:name="_Toc181649448"/>
+      <w:r>
+        <w:rPr>
+          <w:lang w:val="en-US"/>
+        </w:rPr>
+        <w:t>Save Game</w:t>
+      </w:r>
+      <w:bookmarkEnd w:id="19"/>
+    </w:p>
+    <w:p>
+      <w:pPr>
+        <w:jc w:val="both"/>
+        <w:rPr>
+          <w:lang w:val="en-US"/>
+        </w:rPr>
+      </w:pPr>
+      <w:r>
+        <w:rPr>
+          <w:lang w:val="en-US"/>
+        </w:rPr>
+        <w:t>Hier können bis zu 3 Speicherstände gespeichert werden. Ist nur möglich, wenn man bereits in einem Spiel mit einem Charakter ist. Hier existiert sonst noch die “Back”-Option, um in das Hauptmenü zu gelangen.</w:t>
+      </w:r>
+    </w:p>
+    <w:p>
+      <w:pPr>
+        <w:pStyle w:val="berschrift2"/>
+        <w:jc w:val="both"/>
+        <w:rPr>
+          <w:highlight w:val="yellow"/>
+        </w:rPr>
+      </w:pPr>
+      <w:bookmarkStart w:id="20" w:name="_Toc181649449"/>
+      <w:r>
+        <w:rPr>
+          <w:highlight w:val="yellow"/>
+        </w:rPr>
+        <w:t>Delete Save Game</w:t>
+      </w:r>
+      <w:bookmarkEnd w:id="20"/>
+    </w:p>
+    <w:p>
+      <w:pPr>
+        <w:jc w:val="both"/>
+        <w:rPr>
+          <w:highlight w:val="yellow"/>
+          <w:lang w:val="en-US"/>
+        </w:rPr>
+      </w:pPr>
+      <w:r>
+        <w:rPr>
+          <w:highlight w:val="yellow"/>
+        </w:rPr>
+        <w:t>Möglicherweise nicht Implementiert. Hier wird eine Liste an Speicherständen aufgezeigt (</w:t>
+      </w:r>
+      <w:r>
+        <w:rPr>
+          <w:highlight w:val="yellow"/>
+        </w:rPr>
+        <w:t>N</w:t>
+      </w:r>
+      <w:r>
+        <w:rPr>
+          <w:highlight w:val="yellow"/>
+        </w:rPr>
+        <w:t xml:space="preserve"> Stück). Sobald ein Spielstand ausgewähl wird, wird man zum Hauptmenü zurückgeführt. </w:t>
+      </w:r>
+      <w:r>
+        <w:rPr>
+          <w:highlight w:val="yellow"/>
           <w:lang w:val="en-US"/>
         </w:rPr>
         <w:t>Hier existiert sonst noch die “Back”-Option, um in das Hauptmenü zu gelangen.</w:t>
       </w:r>
-    </w:p>
-    <w:p>
-      <w:pPr>
-        <w:jc w:val="both"/>
-      </w:pPr>
-      <w:r>
-        <w:t>Folgende Charaktere können ausgewählt werden:</w:t>
-      </w:r>
-    </w:p>
-    <w:p>
-      <w:pPr>
-        <w:pStyle w:val="berschrift3"/>
-        <w:jc w:val="both"/>
-      </w:pPr>
-      <w:bookmarkStart w:id="12" w:name="_Toc181548780"/>
-      <w:r>
-        <w:t>Ironclad</w:t>
-      </w:r>
-      <w:bookmarkEnd w:id="12"/>
-    </w:p>
-    <w:p>
-      <w:pPr>
-        <w:jc w:val="both"/>
-        <w:rPr>
-          <w:lang w:val="en-US"/>
-        </w:rPr>
-      </w:pPr>
-      <w:r>
-        <w:rPr>
-          <w:lang w:val="en-US"/>
-        </w:rPr>
-        <w:t>Ironclad ist e</w:t>
-      </w:r>
-      <w:r>
-        <w:rPr>
-          <w:lang w:val="en-US"/>
-        </w:rPr>
-        <w:t xml:space="preserve">in Schwertkämpfer mit </w:t>
-      </w:r>
-    </w:p>
-    <w:p>
-      <w:pPr>
-        <w:pStyle w:val="berschrift3"/>
-        <w:jc w:val="both"/>
+      <w:r>
         <w:rPr>
           <w:highlight w:val="yellow"/>
-        </w:rPr>
-      </w:pPr>
-      <w:bookmarkStart w:id="13" w:name="_Toc181548781"/>
-      <w:r>
-        <w:rPr>
-          <w:highlight w:val="yellow"/>
-        </w:rPr>
-        <w:t>Silent</w:t>
-      </w:r>
-      <w:bookmarkEnd w:id="13"/>
-    </w:p>
-    <w:p>
-      <w:pPr>
-        <w:jc w:val="both"/>
-        <w:rPr>
-          <w:highlight w:val="yellow"/>
-        </w:rPr>
-      </w:pPr>
-      <w:r>
-        <w:rPr>
-          <w:highlight w:val="yellow"/>
-        </w:rPr>
-        <w:t>Beschreibung…</w:t>
-      </w:r>
-    </w:p>
-    <w:p>
-      <w:pPr>
-        <w:jc w:val="both"/>
-        <w:rPr>
-          <w:highlight w:val="yellow"/>
-        </w:rPr>
-      </w:pPr>
-      <w:r>
-        <w:rPr>
-          <w:highlight w:val="yellow"/>
-        </w:rPr>
-        <w:t>Aktuell nicht Verfügbar. Warten auf ein DLC.</w:t>
-      </w:r>
-    </w:p>
-    <w:p>
-      <w:pPr>
-        <w:pStyle w:val="berschrift3"/>
-        <w:jc w:val="both"/>
-        <w:rPr>
-          <w:highlight w:val="yellow"/>
-        </w:rPr>
-      </w:pPr>
-      <w:bookmarkStart w:id="14" w:name="_Toc181548782"/>
-      <w:r>
-        <w:rPr>
-          <w:highlight w:val="yellow"/>
-        </w:rPr>
-        <w:t>Char 3</w:t>
-      </w:r>
-      <w:bookmarkEnd w:id="14"/>
-    </w:p>
-    <w:p>
-      <w:pPr>
-        <w:jc w:val="both"/>
-        <w:rPr>
-          <w:highlight w:val="yellow"/>
-        </w:rPr>
-      </w:pPr>
-      <w:r>
-        <w:rPr>
-          <w:highlight w:val="yellow"/>
-        </w:rPr>
-        <w:t>Beschreibung…</w:t>
-      </w:r>
-    </w:p>
-    <w:p>
-      <w:pPr>
-        <w:jc w:val="both"/>
-        <w:rPr>
-          <w:highlight w:val="yellow"/>
-        </w:rPr>
-      </w:pPr>
-      <w:r>
-        <w:rPr>
-          <w:highlight w:val="yellow"/>
-        </w:rPr>
-        <w:t>Aktuell nicht Verfügbar. Warten auf ein DLC.</w:t>
-      </w:r>
-    </w:p>
-    <w:p>
-      <w:pPr>
-        <w:pStyle w:val="berschrift3"/>
-        <w:jc w:val="both"/>
-        <w:rPr>
-          <w:highlight w:val="yellow"/>
-        </w:rPr>
-      </w:pPr>
-      <w:bookmarkStart w:id="15" w:name="_Toc181548783"/>
-      <w:r>
-        <w:rPr>
-          <w:highlight w:val="yellow"/>
-        </w:rPr>
-        <w:t>Char 4</w:t>
-      </w:r>
-      <w:bookmarkEnd w:id="15"/>
-    </w:p>
-    <w:p>
-      <w:pPr>
-        <w:jc w:val="both"/>
-        <w:rPr>
-          <w:highlight w:val="yellow"/>
-        </w:rPr>
-      </w:pPr>
-      <w:r>
-        <w:rPr>
-          <w:highlight w:val="yellow"/>
-        </w:rPr>
-        <w:t>Beschreibung…</w:t>
-      </w:r>
-    </w:p>
-    <w:p>
-      <w:pPr>
-        <w:jc w:val="both"/>
-      </w:pPr>
-      <w:r>
-        <w:rPr>
-          <w:highlight w:val="yellow"/>
-        </w:rPr>
-        <w:t>Aktuell nicht Verfügbar. Warten auf ein DLC.</w:t>
+          <w:lang w:val="en-US"/>
+        </w:rPr>
+        <w:t xml:space="preserve"> Existiert kein Speicherstand, erhält man eine Empty-Ausgabe.</w:t>
+      </w:r>
+    </w:p>
+    <w:p>
+      <w:pPr>
+        <w:keepNext/>
+        <w:jc w:val="both"/>
+      </w:pPr>
+      <w:r>
+        <w:rPr>
+          <w:lang w:val="en-US"/>
+        </w:rPr>
+        <w:drawing>
+          <wp:inline distT="0" distB="0" distL="0" distR="0" wp14:anchorId="737B4155" wp14:editId="75D93725">
+            <wp:extent cx="2753995" cy="1116330"/>
+            <wp:effectExtent l="0" t="0" r="8255" b="7620"/>
+            <wp:docPr id="1" name="Grafik 1" descr="Empty Ausgabe bei leeren Speicherständen."/>
+            <wp:cNvGraphicFramePr>
+              <a:graphicFrameLocks xmlns:a="http://schemas.openxmlformats.org/drawingml/2006/main" noChangeAspect="1"/>
+            </wp:cNvGraphicFramePr>
+            <a:graphic xmlns:a="http://schemas.openxmlformats.org/drawingml/2006/main">
+              <a:graphicData uri="http://schemas.openxmlformats.org/drawingml/2006/picture">
+                <pic:pic xmlns:pic="http://schemas.openxmlformats.org/drawingml/2006/picture">
+                  <pic:nvPicPr>
+                    <pic:cNvPr id="0" name="Picture 1"/>
+                    <pic:cNvPicPr>
+                      <a:picLocks noChangeAspect="1" noChangeArrowheads="1"/>
+                    </pic:cNvPicPr>
+                  </pic:nvPicPr>
+                  <pic:blipFill>
+                    <a:blip r:embed="rId16">
+                      <a:extLst>
+                        <a:ext uri="{28A0092B-C50C-407E-A947-70E740481C1C}">
+                          <a14:useLocalDpi xmlns:a14="http://schemas.microsoft.com/office/drawing/2010/main" val="0"/>
+                        </a:ext>
+                      </a:extLst>
+                    </a:blip>
+                    <a:srcRect/>
+                    <a:stretch>
+                      <a:fillRect/>
+                    </a:stretch>
+                  </pic:blipFill>
+                  <pic:spPr bwMode="auto">
+                    <a:xfrm>
+                      <a:off x="0" y="0"/>
+                      <a:ext cx="2753995" cy="1116330"/>
+                    </a:xfrm>
+                    <a:prstGeom prst="rect">
+                      <a:avLst/>
+                    </a:prstGeom>
+                    <a:noFill/>
+                    <a:ln>
+                      <a:noFill/>
+                    </a:ln>
+                  </pic:spPr>
+                </pic:pic>
+              </a:graphicData>
+            </a:graphic>
+          </wp:inline>
+        </w:drawing>
+      </w:r>
+    </w:p>
+    <w:p>
+      <w:pPr>
+        <w:pStyle w:val="Beschriftung"/>
+        <w:jc w:val="both"/>
+      </w:pPr>
+      <w:bookmarkStart w:id="21" w:name="_Toc181649411"/>
+      <w:r>
+        <w:t xml:space="preserve">Bilder </w:t>
+      </w:r>
+      <w:r>
+        <w:fldChar w:fldCharType="begin"/>
+      </w:r>
+      <w:r>
+        <w:instrText xml:space="preserve"> SEQ Bilder \* ARABIC </w:instrText>
+      </w:r>
+      <w:r>
+        <w:fldChar w:fldCharType="separate"/>
+      </w:r>
+      <w:r>
+        <w:t>3</w:t>
+      </w:r>
+      <w:r>
+        <w:fldChar w:fldCharType="end"/>
+      </w:r>
+      <w:r>
+        <w:t xml:space="preserve"> - Empty Ausgabe bei leeren Speicherständen</w:t>
+      </w:r>
+      <w:bookmarkEnd w:id="21"/>
+    </w:p>
+    <w:p>
+      <w:pPr>
+        <w:pStyle w:val="Beschriftung"/>
+        <w:jc w:val="both"/>
+        <w:rPr>
+          <w:lang w:val="en-US"/>
+        </w:rPr>
+      </w:pPr>
+      <w:r>
+        <w:lastRenderedPageBreak/>
+        <w:t xml:space="preserve">Empty Ausgabe bei leeren Speicherständen </w:t>
+      </w:r>
+      <w:r>
+        <w:fldChar w:fldCharType="begin"/>
+      </w:r>
+      <w:r>
+        <w:instrText xml:space="preserve"> SEQ Empty_Ausgabe_bei_leeren_Speicherständen \* ARABIC </w:instrText>
+      </w:r>
+      <w:r>
+        <w:fldChar w:fldCharType="separate"/>
+      </w:r>
+      <w:r>
+        <w:t>1</w:t>
+      </w:r>
+      <w:r>
+        <w:fldChar w:fldCharType="end"/>
       </w:r>
     </w:p>
     <w:p>
@@ -4150,32 +4575,113 @@
           <w:lang w:val="en-US"/>
         </w:rPr>
       </w:pPr>
-      <w:bookmarkStart w:id="16" w:name="_Toc181548784"/>
-      <w:r>
-        <w:rPr>
-          <w:lang w:val="en-US"/>
-        </w:rPr>
-        <w:lastRenderedPageBreak/>
-        <w:t>Load Game</w:t>
-      </w:r>
-      <w:bookmarkEnd w:id="16"/>
-    </w:p>
-    <w:p>
-      <w:pPr>
-        <w:jc w:val="both"/>
-      </w:pPr>
-      <w:r>
-        <w:rPr>
-          <w:lang w:val="en-US"/>
-        </w:rPr>
-        <w:t>Hier können bis zu 3 Spielstände geladen werden, wenn ein Spielstand nicht belegt wird, passiert nichts. Hier existiert sonst noch die “Back”-Option, um in das Hauptmenü zu gelangen.</w:t>
-      </w:r>
-      <w:r>
-        <w:rPr>
-          <w:lang w:val="en-US"/>
-        </w:rPr>
-        <w:t xml:space="preserve"> Nach dem Laden, wird auf die Map gewechselt und der Encounter-Wahl.</w:t>
-      </w:r>
+      <w:bookmarkStart w:id="22" w:name="_Toc181649450"/>
+      <w:r>
+        <w:rPr>
+          <w:lang w:val="en-US"/>
+        </w:rPr>
+        <w:t>Credits</w:t>
+      </w:r>
+      <w:bookmarkEnd w:id="22"/>
+    </w:p>
+    <w:p>
+      <w:pPr>
+        <w:jc w:val="both"/>
+        <w:rPr>
+          <w:lang w:val="en-US"/>
+        </w:rPr>
+      </w:pPr>
+      <w:r>
+        <w:rPr>
+          <w:lang w:val="en-US"/>
+        </w:rPr>
+        <w:t>In den Credits wird das “Slay the Spire” Logo dargestellt. Dadrunter werden die Entwickler aufgelistet.</w:t>
+      </w:r>
+    </w:p>
+    <w:p>
+      <w:pPr>
+        <w:keepNext/>
+        <w:jc w:val="both"/>
+      </w:pPr>
+      <w:r>
+        <w:drawing>
+          <wp:inline distT="0" distB="0" distL="0" distR="0" wp14:anchorId="6379EB8D" wp14:editId="5E8FB044">
+            <wp:extent cx="3646805" cy="1967230"/>
+            <wp:effectExtent l="0" t="0" r="0" b="0"/>
+            <wp:docPr id="5" name="Grafik 5"/>
+            <wp:cNvGraphicFramePr>
+              <a:graphicFrameLocks xmlns:a="http://schemas.openxmlformats.org/drawingml/2006/main" noChangeAspect="1"/>
+            </wp:cNvGraphicFramePr>
+            <a:graphic xmlns:a="http://schemas.openxmlformats.org/drawingml/2006/main">
+              <a:graphicData uri="http://schemas.openxmlformats.org/drawingml/2006/picture">
+                <pic:pic xmlns:pic="http://schemas.openxmlformats.org/drawingml/2006/picture">
+                  <pic:nvPicPr>
+                    <pic:cNvPr id="0" name="Picture 6"/>
+                    <pic:cNvPicPr>
+                      <a:picLocks noChangeAspect="1" noChangeArrowheads="1"/>
+                    </pic:cNvPicPr>
+                  </pic:nvPicPr>
+                  <pic:blipFill>
+                    <a:blip r:embed="rId17">
+                      <a:extLst>
+                        <a:ext uri="{28A0092B-C50C-407E-A947-70E740481C1C}">
+                          <a14:useLocalDpi xmlns:a14="http://schemas.microsoft.com/office/drawing/2010/main" val="0"/>
+                        </a:ext>
+                      </a:extLst>
+                    </a:blip>
+                    <a:srcRect/>
+                    <a:stretch>
+                      <a:fillRect/>
+                    </a:stretch>
+                  </pic:blipFill>
+                  <pic:spPr bwMode="auto">
+                    <a:xfrm>
+                      <a:off x="0" y="0"/>
+                      <a:ext cx="3646805" cy="1967230"/>
+                    </a:xfrm>
+                    <a:prstGeom prst="rect">
+                      <a:avLst/>
+                    </a:prstGeom>
+                    <a:noFill/>
+                    <a:ln>
+                      <a:noFill/>
+                    </a:ln>
+                  </pic:spPr>
+                </pic:pic>
+              </a:graphicData>
+            </a:graphic>
+          </wp:inline>
+        </w:drawing>
+      </w:r>
+    </w:p>
+    <w:p>
+      <w:pPr>
+        <w:pStyle w:val="Beschriftung"/>
+        <w:jc w:val="both"/>
+      </w:pPr>
+      <w:bookmarkStart w:id="23" w:name="_Toc181649412"/>
+      <w:r>
+        <w:t xml:space="preserve">Bilder </w:t>
+      </w:r>
+      <w:r>
+        <w:fldChar w:fldCharType="begin"/>
+      </w:r>
+      <w:r>
+        <w:instrText xml:space="preserve"> SEQ Bilder \* ARABIC </w:instrText>
+      </w:r>
+      <w:r>
+        <w:fldChar w:fldCharType="separate"/>
+      </w:r>
+      <w:r>
+        <w:t>4</w:t>
+      </w:r>
+      <w:r>
+        <w:fldChar w:fldCharType="end"/>
+      </w:r>
+      <w:r>
+        <w:t xml:space="preserve"> - Credits</w:t>
+      </w:r>
+      <w:bookmarkEnd w:id="23"/>
     </w:p>
     <w:p>
       <w:pPr>
@@ -4185,27 +4691,33 @@
           <w:lang w:val="en-US"/>
         </w:rPr>
       </w:pPr>
-      <w:bookmarkStart w:id="17" w:name="_Toc181548785"/>
-      <w:r>
-        <w:rPr>
-          <w:lang w:val="en-US"/>
-        </w:rPr>
-        <w:t>Save Game</w:t>
-      </w:r>
-      <w:bookmarkEnd w:id="17"/>
-    </w:p>
-    <w:p>
-      <w:pPr>
-        <w:jc w:val="both"/>
-        <w:rPr>
-          <w:lang w:val="en-US"/>
-        </w:rPr>
-      </w:pPr>
-      <w:r>
-        <w:rPr>
-          <w:lang w:val="en-US"/>
-        </w:rPr>
-        <w:t>Hier können bis zu 3 Speicherstände gespeichert werden. Ist nur möglich, wenn man bereits in einem Spiel mit einem Charakter ist. Hier existiert sonst noch die “Back”-Option, um in das Hauptmenü zu gelangen.</w:t>
+      <w:bookmarkStart w:id="24" w:name="_Toc181649451"/>
+      <w:r>
+        <w:rPr>
+          <w:lang w:val="en-US"/>
+        </w:rPr>
+        <w:t>Options</w:t>
+      </w:r>
+      <w:bookmarkEnd w:id="24"/>
+    </w:p>
+    <w:p>
+      <w:pPr>
+        <w:jc w:val="both"/>
+        <w:rPr>
+          <w:lang w:val="en-US"/>
+        </w:rPr>
+      </w:pPr>
+      <w:r>
+        <w:rPr>
+          <w:lang w:val="en-US"/>
+        </w:rPr>
+        <w:t xml:space="preserve">In den Options </w:t>
+      </w:r>
+      <w:r>
+        <w:rPr>
+          <w:lang w:val="en-US"/>
+        </w:rPr>
+        <w:t>ist es möglich zu beginn oder auch während des Spiels die Schwierigkeit zu verändern.</w:t>
       </w:r>
     </w:p>
     <w:p>
@@ -4213,136 +4725,10 @@
         <w:pStyle w:val="berschrift2"/>
         <w:jc w:val="both"/>
         <w:rPr>
-          <w:highlight w:val="yellow"/>
-        </w:rPr>
-      </w:pPr>
-      <w:bookmarkStart w:id="18" w:name="_Toc181548786"/>
-      <w:r>
-        <w:rPr>
-          <w:highlight w:val="yellow"/>
-        </w:rPr>
-        <w:t>Delete Save Game</w:t>
-      </w:r>
-      <w:bookmarkEnd w:id="18"/>
-    </w:p>
-    <w:p>
-      <w:pPr>
-        <w:jc w:val="both"/>
-        <w:rPr>
-          <w:lang w:val="en-US"/>
-        </w:rPr>
-      </w:pPr>
-      <w:r>
-        <w:rPr>
-          <w:highlight w:val="yellow"/>
-        </w:rPr>
-        <w:t>Möglicherweise nicht Implementiert. Hier wird eine Liste an Speicherständen aufgezeigt (</w:t>
-      </w:r>
-      <w:r>
-        <w:rPr>
-          <w:highlight w:val="yellow"/>
-        </w:rPr>
-        <w:t>N</w:t>
-      </w:r>
-      <w:r>
-        <w:rPr>
-          <w:highlight w:val="yellow"/>
-        </w:rPr>
-        <w:t xml:space="preserve"> Stück). </w:t>
-      </w:r>
-      <w:bookmarkStart w:id="19" w:name="_GoBack"/>
-      <w:bookmarkEnd w:id="19"/>
-      <w:r>
-        <w:rPr>
-          <w:highlight w:val="yellow"/>
-        </w:rPr>
-        <w:t xml:space="preserve">Sobald ein Spielstand ausgewähl wird, wird man zum Hauptmenü zurückgeführt. </w:t>
-      </w:r>
-      <w:r>
-        <w:rPr>
-          <w:highlight w:val="yellow"/>
-          <w:lang w:val="en-US"/>
-        </w:rPr>
-        <w:t>Hier existiert sonst noch die “Back”-Option, um in das Hauptmenü zu gelangen.</w:t>
-      </w:r>
-    </w:p>
-    <w:p>
-      <w:pPr>
-        <w:pStyle w:val="berschrift2"/>
-        <w:jc w:val="both"/>
-        <w:rPr>
-          <w:lang w:val="en-US"/>
-        </w:rPr>
-      </w:pPr>
-      <w:bookmarkStart w:id="20" w:name="_Toc181548787"/>
-      <w:r>
-        <w:rPr>
-          <w:lang w:val="en-US"/>
-        </w:rPr>
-        <w:t>Credits</w:t>
-      </w:r>
-      <w:bookmarkEnd w:id="20"/>
-    </w:p>
-    <w:p>
-      <w:pPr>
-        <w:jc w:val="both"/>
-        <w:rPr>
-          <w:lang w:val="en-US"/>
-        </w:rPr>
-      </w:pPr>
-      <w:r>
-        <w:rPr>
-          <w:lang w:val="en-US"/>
-        </w:rPr>
-        <w:t>In den Credits wird das “Slay the Spire” Logo dargestellt. Dadrunter werden die Entwickler aufgelistet.</w:t>
-      </w:r>
-    </w:p>
-    <w:p>
-      <w:pPr>
-        <w:pStyle w:val="berschrift2"/>
-        <w:jc w:val="both"/>
-        <w:rPr>
-          <w:lang w:val="en-US"/>
-        </w:rPr>
-      </w:pPr>
-      <w:bookmarkStart w:id="21" w:name="_Toc181548788"/>
-      <w:r>
-        <w:rPr>
-          <w:lang w:val="en-US"/>
-        </w:rPr>
-        <w:t>Options</w:t>
-      </w:r>
-      <w:bookmarkEnd w:id="21"/>
-    </w:p>
-    <w:p>
-      <w:pPr>
-        <w:jc w:val="both"/>
-        <w:rPr>
-          <w:lang w:val="en-US"/>
-        </w:rPr>
-      </w:pPr>
-      <w:r>
-        <w:rPr>
-          <w:lang w:val="en-US"/>
-        </w:rPr>
-        <w:t xml:space="preserve">In den Options </w:t>
-      </w:r>
-      <w:r>
-        <w:rPr>
-          <w:lang w:val="en-US"/>
-        </w:rPr>
-        <w:t>ist es möglich zu beginn oder auch während des Spiels die Schwierigkeit zu verändern.</w:t>
-      </w:r>
-    </w:p>
-    <w:p>
-      <w:pPr>
-        <w:pStyle w:val="berschrift2"/>
-        <w:jc w:val="both"/>
-        <w:rPr>
-          <w:lang w:val="en-US"/>
-        </w:rPr>
-      </w:pPr>
-      <w:bookmarkStart w:id="22" w:name="_Toc181548789"/>
+          <w:lang w:val="en-US"/>
+        </w:rPr>
+      </w:pPr>
+      <w:bookmarkStart w:id="25" w:name="_Toc181649452"/>
       <w:r>
         <w:rPr>
           <w:lang w:val="en-US"/>
@@ -4355,7 +4741,7 @@
         </w:rPr>
         <w:t>Encounter-Karte</w:t>
       </w:r>
-      <w:bookmarkEnd w:id="22"/>
+      <w:bookmarkEnd w:id="25"/>
     </w:p>
     <w:p>
       <w:pPr>
@@ -4533,7 +4919,7 @@
           <w:lang w:val="en-US"/>
         </w:rPr>
       </w:pPr>
-      <w:bookmarkStart w:id="23" w:name="_Toc181548790"/>
+      <w:bookmarkStart w:id="26" w:name="_Toc181649453"/>
       <w:r>
         <w:rPr>
           <w:lang w:val="en-US"/>
@@ -4546,7 +4932,7 @@
         </w:rPr>
         <w:t xml:space="preserve"> / Battle</w:t>
       </w:r>
-      <w:bookmarkEnd w:id="23"/>
+      <w:bookmarkEnd w:id="26"/>
     </w:p>
     <w:p>
       <w:pPr>
@@ -4570,7 +4956,7 @@
           <w:lang w:val="en-US"/>
         </w:rPr>
       </w:pPr>
-      <w:bookmarkStart w:id="24" w:name="_Toc181548791"/>
+      <w:bookmarkStart w:id="27" w:name="_Toc181649454"/>
       <w:r>
         <w:rPr>
           <w:lang w:val="en-US"/>
@@ -4583,7 +4969,7 @@
         </w:rPr>
         <w:t xml:space="preserve"> / Battle</w:t>
       </w:r>
-      <w:bookmarkEnd w:id="24"/>
+      <w:bookmarkEnd w:id="27"/>
     </w:p>
     <w:p>
       <w:pPr>
@@ -4607,7 +4993,7 @@
           <w:lang w:val="en-US"/>
         </w:rPr>
       </w:pPr>
-      <w:bookmarkStart w:id="25" w:name="_Toc181548792"/>
+      <w:bookmarkStart w:id="28" w:name="_Toc181649455"/>
       <w:r>
         <w:rPr>
           <w:lang w:val="en-US"/>
@@ -4620,7 +5006,7 @@
         </w:rPr>
         <w:t xml:space="preserve"> / Battle</w:t>
       </w:r>
-      <w:bookmarkEnd w:id="25"/>
+      <w:bookmarkEnd w:id="28"/>
     </w:p>
     <w:p>
       <w:pPr>
@@ -4676,14 +5062,14 @@
           <w:lang w:val="en-US"/>
         </w:rPr>
       </w:pPr>
-      <w:bookmarkStart w:id="26" w:name="_Toc181548793"/>
+      <w:bookmarkStart w:id="29" w:name="_Toc181649456"/>
       <w:r>
         <w:rPr>
           <w:lang w:val="en-US"/>
         </w:rPr>
         <w:t>Restsite Encounter</w:t>
       </w:r>
-      <w:bookmarkEnd w:id="26"/>
+      <w:bookmarkEnd w:id="29"/>
     </w:p>
     <w:p>
       <w:pPr>
@@ -4720,7 +5106,7 @@
           <w:lang w:val="en-US"/>
         </w:rPr>
       </w:pPr>
-      <w:bookmarkStart w:id="27" w:name="_Toc181548794"/>
+      <w:bookmarkStart w:id="30" w:name="_Toc181649457"/>
       <w:r>
         <w:rPr>
           <w:lang w:val="en-US"/>
@@ -4728,7 +5114,7 @@
         <w:lastRenderedPageBreak/>
         <w:t>Treasure Encounter / Rooms</w:t>
       </w:r>
-      <w:bookmarkEnd w:id="27"/>
+      <w:bookmarkEnd w:id="30"/>
     </w:p>
     <w:p>
       <w:pPr>
@@ -4752,14 +5138,14 @@
           <w:lang w:val="en-US"/>
         </w:rPr>
       </w:pPr>
-      <w:bookmarkStart w:id="28" w:name="_Toc181548795"/>
+      <w:bookmarkStart w:id="31" w:name="_Toc181649458"/>
       <w:r>
         <w:rPr>
           <w:lang w:val="en-US"/>
         </w:rPr>
         <w:t>Shop Encounter</w:t>
       </w:r>
-      <w:bookmarkEnd w:id="28"/>
+      <w:bookmarkEnd w:id="31"/>
     </w:p>
     <w:p>
       <w:pPr>
@@ -4817,14 +5203,14 @@
           <w:lang w:val="en-US"/>
         </w:rPr>
       </w:pPr>
-      <w:bookmarkStart w:id="29" w:name="_Toc181548796"/>
+      <w:bookmarkStart w:id="32" w:name="_Toc181649459"/>
       <w:r>
         <w:rPr>
           <w:lang w:val="en-US"/>
         </w:rPr>
         <w:t>Event Encounter</w:t>
       </w:r>
-      <w:bookmarkEnd w:id="29"/>
+      <w:bookmarkEnd w:id="32"/>
     </w:p>
     <w:p>
       <w:pPr>
@@ -4848,14 +5234,14 @@
           <w:lang w:val="en-US"/>
         </w:rPr>
       </w:pPr>
-      <w:bookmarkStart w:id="30" w:name="_Toc181548797"/>
+      <w:bookmarkStart w:id="33" w:name="_Toc181649460"/>
       <w:r>
         <w:rPr>
           <w:lang w:val="en-US"/>
         </w:rPr>
         <w:t>Unknown Location</w:t>
       </w:r>
-      <w:bookmarkEnd w:id="30"/>
+      <w:bookmarkEnd w:id="33"/>
     </w:p>
     <w:p>
       <w:pPr>
@@ -4877,14 +5263,14 @@
           <w:lang w:val="en-US"/>
         </w:rPr>
       </w:pPr>
-      <w:bookmarkStart w:id="31" w:name="_Toc181548798"/>
+      <w:bookmarkStart w:id="34" w:name="_Toc181649461"/>
       <w:r>
         <w:rPr>
           <w:lang w:val="en-US"/>
         </w:rPr>
         <w:t>Spielanleitung</w:t>
       </w:r>
-      <w:bookmarkEnd w:id="31"/>
+      <w:bookmarkEnd w:id="34"/>
     </w:p>
     <w:p>
       <w:pPr>
@@ -4893,14 +5279,14 @@
           <w:lang w:val="en-US"/>
         </w:rPr>
       </w:pPr>
-      <w:bookmarkStart w:id="32" w:name="_Toc181548799"/>
+      <w:bookmarkStart w:id="35" w:name="_Toc181649462"/>
       <w:r>
         <w:rPr>
           <w:lang w:val="en-US"/>
         </w:rPr>
         <w:t>Game Menü</w:t>
       </w:r>
-      <w:bookmarkEnd w:id="32"/>
+      <w:bookmarkEnd w:id="35"/>
     </w:p>
     <w:p>
       <w:pPr>
@@ -4937,7 +5323,7 @@
           <w:lang w:val="en-US"/>
         </w:rPr>
       </w:pPr>
-      <w:bookmarkStart w:id="33" w:name="_Toc181548800"/>
+      <w:bookmarkStart w:id="36" w:name="_Toc181649463"/>
       <w:r>
         <w:rPr>
           <w:lang w:val="en-US"/>
@@ -4956,7 +5342,7 @@
         </w:rPr>
         <w:t xml:space="preserve"> Map</w:t>
       </w:r>
-      <w:bookmarkEnd w:id="33"/>
+      <w:bookmarkEnd w:id="36"/>
     </w:p>
     <w:p>
       <w:pPr>
@@ -5158,14 +5544,14 @@
           <w:lang w:val="en-US"/>
         </w:rPr>
       </w:pPr>
-      <w:bookmarkStart w:id="34" w:name="_Toc181548801"/>
+      <w:bookmarkStart w:id="37" w:name="_Toc181649464"/>
       <w:r>
         <w:rPr>
           <w:lang w:val="en-US"/>
         </w:rPr>
         <w:t>Der Kampf</w:t>
       </w:r>
-      <w:bookmarkEnd w:id="34"/>
+      <w:bookmarkEnd w:id="37"/>
     </w:p>
     <w:p>
       <w:pPr>
@@ -5215,13 +5601,49 @@
         <w:rPr>
           <w:lang w:val="en-US"/>
         </w:rPr>
-        <w:t>[</w:t>
-      </w:r>
-      <w:r>
-        <w:rPr>
-          <w:lang w:val="en-US"/>
-        </w:rPr>
-        <w:t xml:space="preserve"> 2 ]</w:t>
+        <w:t xml:space="preserve">[ 2 ] </w:t>
+      </w:r>
+      <w:r>
+        <w:rPr>
+          <w:lang w:val="en-US"/>
+        </w:rPr>
+        <w:t xml:space="preserve">auswählen. Wird eine “Play turn” </w:t>
+      </w:r>
+      <w:r>
+        <w:rPr>
+          <w:lang w:val="en-US"/>
+        </w:rPr>
+        <w:t xml:space="preserve">[ 1 ] </w:t>
+      </w:r>
+      <w:r>
+        <w:rPr>
+          <w:lang w:val="en-US"/>
+        </w:rPr>
+        <w:t xml:space="preserve">ausgewählt, dann kann eine Karte </w:t>
+      </w:r>
+      <w:r>
+        <w:rPr>
+          <w:lang w:val="en-US"/>
+        </w:rPr>
+        <w:t xml:space="preserve">[ 1 – N ] </w:t>
+      </w:r>
+      <w:r>
+        <w:rPr>
+          <w:lang w:val="en-US"/>
+        </w:rPr>
+        <w:t xml:space="preserve">und daraufhin der Feind </w:t>
+      </w:r>
+      <w:r>
+        <w:rPr>
+          <w:lang w:val="en-US"/>
+        </w:rPr>
+        <w:t xml:space="preserve">[ 1 – N ] </w:t>
+      </w:r>
+      <w:r>
+        <w:rPr>
+          <w:lang w:val="en-US"/>
+        </w:rPr>
+        <w:t>ausgewählt werden, wenn es eine Blockkarte ist, dann erhält man für die Runde einen Block.</w:t>
       </w:r>
       <w:r>
         <w:rPr>
@@ -5229,83 +5651,254 @@
         </w:rPr>
         <w:t xml:space="preserve"> </w:t>
       </w:r>
-      <w:r>
-        <w:rPr>
-          <w:lang w:val="en-US"/>
-        </w:rPr>
-        <w:t xml:space="preserve">auswählen. Wird eine “Play turn” </w:t>
-      </w:r>
-      <w:r>
-        <w:rPr>
-          <w:lang w:val="en-US"/>
-        </w:rPr>
-        <w:t>[</w:t>
-      </w:r>
-      <w:r>
-        <w:rPr>
-          <w:lang w:val="en-US"/>
-        </w:rPr>
-        <w:t xml:space="preserve"> 1 </w:t>
-      </w:r>
-      <w:r>
-        <w:rPr>
-          <w:lang w:val="en-US"/>
-        </w:rPr>
-        <w:t xml:space="preserve">] </w:t>
-      </w:r>
-      <w:r>
-        <w:rPr>
-          <w:lang w:val="en-US"/>
-        </w:rPr>
-        <w:t xml:space="preserve">ausgewählt, dann kann eine Karte </w:t>
-      </w:r>
-      <w:r>
-        <w:rPr>
-          <w:lang w:val="en-US"/>
-        </w:rPr>
-        <w:t xml:space="preserve">[ 1 – </w:t>
-      </w:r>
-      <w:r>
-        <w:rPr>
-          <w:lang w:val="en-US"/>
-        </w:rPr>
-        <w:t>N</w:t>
-      </w:r>
-      <w:r>
-        <w:rPr>
-          <w:lang w:val="en-US"/>
-        </w:rPr>
-        <w:t xml:space="preserve"> ] </w:t>
-      </w:r>
-      <w:r>
-        <w:rPr>
-          <w:lang w:val="en-US"/>
-        </w:rPr>
-        <w:t xml:space="preserve">und daraufhin der Feind </w:t>
-      </w:r>
-      <w:r>
-        <w:rPr>
-          <w:lang w:val="en-US"/>
-        </w:rPr>
-        <w:t xml:space="preserve">[ 1 – </w:t>
-      </w:r>
-      <w:r>
-        <w:rPr>
-          <w:lang w:val="en-US"/>
-        </w:rPr>
-        <w:t>N</w:t>
-      </w:r>
-      <w:r>
-        <w:rPr>
-          <w:lang w:val="en-US"/>
-        </w:rPr>
-        <w:t xml:space="preserve"> ] </w:t>
-      </w:r>
-      <w:r>
-        <w:rPr>
-          <w:lang w:val="en-US"/>
-        </w:rPr>
-        <w:t>ausgewählt werden, wenn es eine Blockkarte ist, dann erhält man für die Runde einen Block.</w:t>
+    </w:p>
+    <w:p>
+      <w:pPr>
+        <w:keepNext/>
+        <w:jc w:val="both"/>
+      </w:pPr>
+      <w:r>
+        <w:rPr>
+          <w:lang w:val="en-US"/>
+        </w:rPr>
+        <w:lastRenderedPageBreak/>
+        <w:drawing>
+          <wp:inline distT="0" distB="0" distL="0" distR="0" wp14:anchorId="0D50DCDC" wp14:editId="7235A5A2">
+            <wp:extent cx="5752465" cy="3657600"/>
+            <wp:effectExtent l="0" t="0" r="635" b="0"/>
+            <wp:docPr id="3" name="Grafik 3"/>
+            <wp:cNvGraphicFramePr>
+              <a:graphicFrameLocks xmlns:a="http://schemas.openxmlformats.org/drawingml/2006/main" noChangeAspect="1"/>
+            </wp:cNvGraphicFramePr>
+            <a:graphic xmlns:a="http://schemas.openxmlformats.org/drawingml/2006/main">
+              <a:graphicData uri="http://schemas.openxmlformats.org/drawingml/2006/picture">
+                <pic:pic xmlns:pic="http://schemas.openxmlformats.org/drawingml/2006/picture">
+                  <pic:nvPicPr>
+                    <pic:cNvPr id="0" name="Picture 3"/>
+                    <pic:cNvPicPr>
+                      <a:picLocks noChangeAspect="1" noChangeArrowheads="1"/>
+                    </pic:cNvPicPr>
+                  </pic:nvPicPr>
+                  <pic:blipFill>
+                    <a:blip r:embed="rId18">
+                      <a:extLst>
+                        <a:ext uri="{28A0092B-C50C-407E-A947-70E740481C1C}">
+                          <a14:useLocalDpi xmlns:a14="http://schemas.microsoft.com/office/drawing/2010/main" val="0"/>
+                        </a:ext>
+                      </a:extLst>
+                    </a:blip>
+                    <a:srcRect/>
+                    <a:stretch>
+                      <a:fillRect/>
+                    </a:stretch>
+                  </pic:blipFill>
+                  <pic:spPr bwMode="auto">
+                    <a:xfrm>
+                      <a:off x="0" y="0"/>
+                      <a:ext cx="5752465" cy="3657600"/>
+                    </a:xfrm>
+                    <a:prstGeom prst="rect">
+                      <a:avLst/>
+                    </a:prstGeom>
+                    <a:noFill/>
+                    <a:ln>
+                      <a:noFill/>
+                    </a:ln>
+                  </pic:spPr>
+                </pic:pic>
+              </a:graphicData>
+            </a:graphic>
+          </wp:inline>
+        </w:drawing>
+      </w:r>
+    </w:p>
+    <w:p>
+      <w:pPr>
+        <w:pStyle w:val="Beschriftung"/>
+        <w:jc w:val="both"/>
+      </w:pPr>
+      <w:bookmarkStart w:id="38" w:name="_Toc181649413"/>
+      <w:r>
+        <w:t xml:space="preserve">Bilder </w:t>
+      </w:r>
+      <w:r>
+        <w:fldChar w:fldCharType="begin"/>
+      </w:r>
+      <w:r>
+        <w:instrText xml:space="preserve"> SEQ Bilder \* ARABIC </w:instrText>
+      </w:r>
+      <w:r>
+        <w:fldChar w:fldCharType="separate"/>
+      </w:r>
+      <w:r>
+        <w:t>5</w:t>
+      </w:r>
+      <w:r>
+        <w:fldChar w:fldCharType="end"/>
+      </w:r>
+      <w:r>
+        <w:t xml:space="preserve"> - BattleView</w:t>
+      </w:r>
+      <w:bookmarkEnd w:id="38"/>
+    </w:p>
+    <w:p>
+      <w:pPr>
+        <w:pStyle w:val="berschrift2"/>
+        <w:jc w:val="both"/>
+        <w:rPr>
+          <w:lang w:val="en-US"/>
+        </w:rPr>
+      </w:pPr>
+      <w:bookmarkStart w:id="39" w:name="_Toc181649465"/>
+      <w:r>
+        <w:rPr>
+          <w:lang w:val="en-US"/>
+        </w:rPr>
+        <w:t>Die Belohnung</w:t>
+      </w:r>
+      <w:bookmarkEnd w:id="39"/>
+    </w:p>
+    <w:p>
+      <w:pPr>
+        <w:jc w:val="both"/>
+        <w:rPr>
+          <w:highlight w:val="yellow"/>
+          <w:lang w:val="en-US"/>
+        </w:rPr>
+      </w:pPr>
+      <w:r>
+        <w:rPr>
+          <w:lang w:val="en-US"/>
+        </w:rPr>
+        <w:t xml:space="preserve">Nach jedem Kampf, erhält der Spieler Belohnungen über den “Loot View”. Hier werden je nach Schwierigkeit 1 – 5 Karten zur Auswal stehen, hierbei kann immer nur eine Auswahl getätigt werden, dies mit dem drücken von [ 1 – 5 ], daraufhin erält der Spieler noch eine bestimmte Menge an Gold. </w:t>
+      </w:r>
+      <w:r>
+        <w:rPr>
+          <w:highlight w:val="yellow"/>
+          <w:lang w:val="en-US"/>
+        </w:rPr>
+        <w:t>Bei schweren Gegnern erhält man auch Relics.</w:t>
+      </w:r>
+      <w:bookmarkStart w:id="40" w:name="_GoBack"/>
+      <w:bookmarkEnd w:id="40"/>
+    </w:p>
+    <w:p>
+      <w:pPr>
+        <w:keepNext/>
+        <w:jc w:val="both"/>
+      </w:pPr>
+      <w:r>
+        <w:drawing>
+          <wp:inline distT="0" distB="0" distL="0" distR="0" wp14:anchorId="469CFDCC" wp14:editId="6AC297EF">
+            <wp:extent cx="5760720" cy="3148138"/>
+            <wp:effectExtent l="0" t="0" r="0" b="0"/>
+            <wp:docPr id="8" name="Grafik 8"/>
+            <wp:cNvGraphicFramePr>
+              <a:graphicFrameLocks xmlns:a="http://schemas.openxmlformats.org/drawingml/2006/main" noChangeAspect="1"/>
+            </wp:cNvGraphicFramePr>
+            <a:graphic xmlns:a="http://schemas.openxmlformats.org/drawingml/2006/main">
+              <a:graphicData uri="http://schemas.openxmlformats.org/drawingml/2006/picture">
+                <pic:pic xmlns:pic="http://schemas.openxmlformats.org/drawingml/2006/picture">
+                  <pic:nvPicPr>
+                    <pic:cNvPr id="0" name="Picture 11"/>
+                    <pic:cNvPicPr>
+                      <a:picLocks noChangeAspect="1" noChangeArrowheads="1"/>
+                    </pic:cNvPicPr>
+                  </pic:nvPicPr>
+                  <pic:blipFill>
+                    <a:blip r:embed="rId19">
+                      <a:extLst>
+                        <a:ext uri="{28A0092B-C50C-407E-A947-70E740481C1C}">
+                          <a14:useLocalDpi xmlns:a14="http://schemas.microsoft.com/office/drawing/2010/main" val="0"/>
+                        </a:ext>
+                      </a:extLst>
+                    </a:blip>
+                    <a:srcRect/>
+                    <a:stretch>
+                      <a:fillRect/>
+                    </a:stretch>
+                  </pic:blipFill>
+                  <pic:spPr bwMode="auto">
+                    <a:xfrm>
+                      <a:off x="0" y="0"/>
+                      <a:ext cx="5760720" cy="3148138"/>
+                    </a:xfrm>
+                    <a:prstGeom prst="rect">
+                      <a:avLst/>
+                    </a:prstGeom>
+                    <a:noFill/>
+                    <a:ln>
+                      <a:noFill/>
+                    </a:ln>
+                  </pic:spPr>
+                </pic:pic>
+              </a:graphicData>
+            </a:graphic>
+          </wp:inline>
+        </w:drawing>
+      </w:r>
+    </w:p>
+    <w:p>
+      <w:pPr>
+        <w:pStyle w:val="Beschriftung"/>
+        <w:jc w:val="both"/>
+        <w:rPr>
+          <w:lang w:val="en-US"/>
+        </w:rPr>
+      </w:pPr>
+      <w:bookmarkStart w:id="41" w:name="_Toc181649414"/>
+      <w:r>
+        <w:t xml:space="preserve">Bilder </w:t>
+      </w:r>
+      <w:r>
+        <w:fldChar w:fldCharType="begin"/>
+      </w:r>
+      <w:r>
+        <w:instrText xml:space="preserve"> SEQ Bilder \* ARABIC </w:instrText>
+      </w:r>
+      <w:r>
+        <w:fldChar w:fldCharType="separate"/>
+      </w:r>
+      <w:r>
+        <w:t>6</w:t>
+      </w:r>
+      <w:r>
+        <w:fldChar w:fldCharType="end"/>
+      </w:r>
+      <w:r>
+        <w:t xml:space="preserve"> - LootView</w:t>
+      </w:r>
+      <w:bookmarkEnd w:id="41"/>
+    </w:p>
+    <w:p>
+      <w:pPr>
+        <w:pStyle w:val="berschrift2"/>
+        <w:rPr>
+          <w:lang w:val="en-US"/>
+        </w:rPr>
+      </w:pPr>
+      <w:bookmarkStart w:id="42" w:name="_Toc181649466"/>
+      <w:r>
+        <w:rPr>
+          <w:lang w:val="en-US"/>
+        </w:rPr>
+        <w:lastRenderedPageBreak/>
+        <w:t>Die Events</w:t>
+      </w:r>
+      <w:bookmarkEnd w:id="42"/>
+    </w:p>
+    <w:p>
+      <w:pPr>
+        <w:jc w:val="both"/>
+        <w:rPr>
+          <w:lang w:val="en-US"/>
+        </w:rPr>
+      </w:pPr>
+      <w:r>
+        <w:rPr>
+          <w:lang w:val="en-US"/>
+        </w:rPr>
+        <w:t>Während Events werden kurze Ereignisse beschreiben und keine, eine oder mehrere Auswahlmöglichkeiten zur Verfügung gestellt. Diese sind dann von [ 1 -</w:t>
       </w:r>
       <w:r>
         <w:rPr>
@@ -5313,44 +5906,166 @@
         </w:rPr>
         <w:t xml:space="preserve"> </w:t>
       </w:r>
+      <w:r>
+        <w:rPr>
+          <w:lang w:val="en-US"/>
+        </w:rPr>
+        <w:t xml:space="preserve">N ] auszuwählen. Es können verschiedenste Ereignisse eintreffen, indem Gold, HP, Karten, </w:t>
+      </w:r>
+      <w:r>
+        <w:rPr>
+          <w:highlight w:val="yellow"/>
+          <w:lang w:val="en-US"/>
+        </w:rPr>
+        <w:t>Potios oder Relics</w:t>
+      </w:r>
+      <w:r>
+        <w:rPr>
+          <w:lang w:val="en-US"/>
+        </w:rPr>
+        <w:t xml:space="preserve"> vergeben werden. Es können auch </w:t>
+      </w:r>
+      <w:r>
+        <w:rPr>
+          <w:highlight w:val="yellow"/>
+          <w:lang w:val="en-US"/>
+        </w:rPr>
+        <w:t>Nachteile für den Spieler entstehen</w:t>
+      </w:r>
+      <w:r>
+        <w:rPr>
+          <w:lang w:val="en-US"/>
+        </w:rPr>
+        <w:t xml:space="preserve"> oder Karten getauscht werden.</w:t>
+      </w:r>
     </w:p>
     <w:p>
       <w:pPr>
         <w:pStyle w:val="berschrift2"/>
-        <w:jc w:val="both"/>
-        <w:rPr>
-          <w:lang w:val="en-US"/>
-        </w:rPr>
-      </w:pPr>
-      <w:bookmarkStart w:id="35" w:name="_Toc181548802"/>
-      <w:r>
-        <w:rPr>
-          <w:lang w:val="en-US"/>
-        </w:rPr>
-        <w:t>Die Belohnung</w:t>
-      </w:r>
-      <w:bookmarkEnd w:id="35"/>
-    </w:p>
-    <w:p>
-      <w:pPr>
-        <w:jc w:val="both"/>
-        <w:rPr>
-          <w:lang w:val="en-US"/>
-        </w:rPr>
-      </w:pPr>
-      <w:r>
-        <w:rPr>
-          <w:lang w:val="en-US"/>
-        </w:rPr>
-        <w:t xml:space="preserve">Nach jedem Kampf, erhält der Spieler Belohnungen über den “Loot View”. Hier werden je nach Schwierigkeit 1 – 5 Karten zur Auswal stehen, hierbei kann immer nur eine Auswahl getätigt werden, dies mit dem drücken von [ 1 – 5 ], daraufhin erält der Spieler noch eine bestimmte Menge an Gold. </w:t>
+        <w:rPr>
+          <w:lang w:val="en-US"/>
+        </w:rPr>
+      </w:pPr>
+      <w:bookmarkStart w:id="43" w:name="_Toc181649467"/>
+      <w:r>
+        <w:rPr>
+          <w:lang w:val="en-US"/>
+        </w:rPr>
+        <w:t>Das Lagerfeuer</w:t>
+      </w:r>
+      <w:bookmarkEnd w:id="43"/>
+    </w:p>
+    <w:p>
+      <w:pPr>
+        <w:jc w:val="both"/>
+        <w:rPr>
+          <w:lang w:val="en-US"/>
+        </w:rPr>
+      </w:pPr>
+      <w:r>
+        <w:rPr>
+          <w:lang w:val="en-US"/>
+        </w:rPr>
+        <w:t xml:space="preserve">Für den Rast, kann die Heilung des Charakters gewählt werden. Hier wird 30% des gesamt HP mit [ 1 ] geheilt. </w:t>
       </w:r>
       <w:r>
         <w:rPr>
           <w:highlight w:val="yellow"/>
           <w:lang w:val="en-US"/>
         </w:rPr>
-        <w:t>Bei schweren Gegnern erhält man auch Relics.</w:t>
-      </w:r>
+        <w:t xml:space="preserve">Für die Verbesserung von Karten kann [ 2 ] und für einen Lift zu dauerhaften +1 Stärke [ 2 ] gedrückt werden. </w:t>
+      </w:r>
+      <w:r>
+        <w:rPr>
+          <w:lang w:val="en-US"/>
+        </w:rPr>
+        <w:t>Möchte man den Shop verlassen, dann drückt man [ 0 ].</w:t>
+      </w:r>
+    </w:p>
+    <w:p>
+      <w:pPr>
+        <w:keepNext/>
+        <w:jc w:val="both"/>
+      </w:pPr>
+      <w:r>
+        <w:drawing>
+          <wp:inline distT="0" distB="0" distL="0" distR="0" wp14:anchorId="2B95D03A" wp14:editId="5CFDBFA3">
+            <wp:extent cx="5103495" cy="1924685"/>
+            <wp:effectExtent l="0" t="0" r="1905" b="0"/>
+            <wp:docPr id="6" name="Grafik 6"/>
+            <wp:cNvGraphicFramePr>
+              <a:graphicFrameLocks xmlns:a="http://schemas.openxmlformats.org/drawingml/2006/main" noChangeAspect="1"/>
+            </wp:cNvGraphicFramePr>
+            <a:graphic xmlns:a="http://schemas.openxmlformats.org/drawingml/2006/main">
+              <a:graphicData uri="http://schemas.openxmlformats.org/drawingml/2006/picture">
+                <pic:pic xmlns:pic="http://schemas.openxmlformats.org/drawingml/2006/picture">
+                  <pic:nvPicPr>
+                    <pic:cNvPr id="0" name="Picture 8"/>
+                    <pic:cNvPicPr>
+                      <a:picLocks noChangeAspect="1" noChangeArrowheads="1"/>
+                    </pic:cNvPicPr>
+                  </pic:nvPicPr>
+                  <pic:blipFill>
+                    <a:blip r:embed="rId20">
+                      <a:extLst>
+                        <a:ext uri="{28A0092B-C50C-407E-A947-70E740481C1C}">
+                          <a14:useLocalDpi xmlns:a14="http://schemas.microsoft.com/office/drawing/2010/main" val="0"/>
+                        </a:ext>
+                      </a:extLst>
+                    </a:blip>
+                    <a:srcRect/>
+                    <a:stretch>
+                      <a:fillRect/>
+                    </a:stretch>
+                  </pic:blipFill>
+                  <pic:spPr bwMode="auto">
+                    <a:xfrm>
+                      <a:off x="0" y="0"/>
+                      <a:ext cx="5103495" cy="1924685"/>
+                    </a:xfrm>
+                    <a:prstGeom prst="rect">
+                      <a:avLst/>
+                    </a:prstGeom>
+                    <a:noFill/>
+                    <a:ln>
+                      <a:noFill/>
+                    </a:ln>
+                  </pic:spPr>
+                </pic:pic>
+              </a:graphicData>
+            </a:graphic>
+          </wp:inline>
+        </w:drawing>
+      </w:r>
+    </w:p>
+    <w:p>
+      <w:pPr>
+        <w:pStyle w:val="Beschriftung"/>
+        <w:jc w:val="both"/>
+      </w:pPr>
+      <w:bookmarkStart w:id="44" w:name="_Toc181649415"/>
+      <w:r>
+        <w:t xml:space="preserve">Bilder </w:t>
+      </w:r>
+      <w:r>
+        <w:fldChar w:fldCharType="begin"/>
+      </w:r>
+      <w:r>
+        <w:instrText xml:space="preserve"> SEQ Bilder \* ARABIC </w:instrText>
+      </w:r>
+      <w:r>
+        <w:fldChar w:fldCharType="separate"/>
+      </w:r>
+      <w:r>
+        <w:t>7</w:t>
+      </w:r>
+      <w:r>
+        <w:fldChar w:fldCharType="end"/>
+      </w:r>
+      <w:r>
+        <w:t xml:space="preserve"> - RestSiteView</w:t>
+      </w:r>
+      <w:bookmarkEnd w:id="44"/>
     </w:p>
     <w:p>
       <w:pPr>
@@ -5359,30 +6074,38 @@
           <w:lang w:val="en-US"/>
         </w:rPr>
       </w:pPr>
-      <w:bookmarkStart w:id="36" w:name="_Toc181548803"/>
-      <w:r>
-        <w:rPr>
-          <w:lang w:val="en-US"/>
-        </w:rPr>
-        <w:t>Die Events</w:t>
-      </w:r>
-      <w:bookmarkEnd w:id="36"/>
-    </w:p>
-    <w:p>
-      <w:pPr>
-        <w:jc w:val="both"/>
-        <w:rPr>
-          <w:lang w:val="en-US"/>
-        </w:rPr>
-      </w:pPr>
-      <w:r>
-        <w:rPr>
-          <w:lang w:val="en-US"/>
-        </w:rPr>
-        <w:t>Während Events werden kurze Ereignisse beschreiben und keine, eine oder mehrere Auswahlmöglichkeiten zur Verfügung gestellt. Diese sind dann von [ 1 -</w:t>
-      </w:r>
-      <w:r>
-        <w:rPr>
+      <w:bookmarkStart w:id="45" w:name="_Toc181649468"/>
+      <w:r>
+        <w:rPr>
+          <w:lang w:val="en-US"/>
+        </w:rPr>
+        <w:t>Der Shop</w:t>
+      </w:r>
+      <w:bookmarkEnd w:id="45"/>
+    </w:p>
+    <w:p>
+      <w:pPr>
+        <w:jc w:val="both"/>
+        <w:rPr>
+          <w:lang w:val="en-US"/>
+        </w:rPr>
+      </w:pPr>
+      <w:r>
+        <w:rPr>
+          <w:lang w:val="en-US"/>
+        </w:rPr>
+        <w:t>Im Shop können Karten</w:t>
+      </w:r>
+      <w:r>
+        <w:rPr>
+          <w:highlight w:val="yellow"/>
+          <w:lang w:val="en-US"/>
+        </w:rPr>
+        <w:t>, Portions oder Relics</w:t>
+      </w:r>
+      <w:r>
+        <w:rPr>
+          <w:highlight w:val="yellow"/>
           <w:lang w:val="en-US"/>
         </w:rPr>
         <w:t xml:space="preserve"> </w:t>
@@ -5391,40 +6114,144 @@
         <w:rPr>
           <w:lang w:val="en-US"/>
         </w:rPr>
-        <w:t xml:space="preserve">N ] auszuwählen. Es können </w:t>
-      </w:r>
-      <w:r>
-        <w:rPr>
-          <w:lang w:val="en-US"/>
-        </w:rPr>
+        <w:t>gekauft</w:t>
+      </w:r>
+      <w:r>
+        <w:rPr>
+          <w:lang w:val="en-US"/>
+        </w:rPr>
+        <w:t xml:space="preserve"> werden. Mit [ 1 ] wählt man die Karten aus, danach kann von [ 1 – 5 ] eine Karte gekauft werden. Kostet die Karte mehr, als man selber an Gold besitzt erscheint eine Fehlermeldung und man kann nochmal wählen. Wenn man zurück in den Allgemeinen Shop möchte drückt man [ 0 ]. </w:t>
+      </w:r>
+      <w:r>
+        <w:rPr>
+          <w:highlight w:val="yellow"/>
+          <w:lang w:val="en-US"/>
+        </w:rPr>
+        <w:t>Für Relics und Potions selberes</w:t>
+      </w:r>
+      <w:r>
+        <w:rPr>
+          <w:lang w:val="en-US"/>
+        </w:rPr>
+        <w:t>. Möchte man den Shop komplett verlassen drückt man in der ItemType Übersicht [ 0 ], um wieder zur Karten / Map zu gelangen.</w:t>
+      </w:r>
+    </w:p>
+    <w:p>
+      <w:pPr>
+        <w:keepNext/>
+        <w:jc w:val="both"/>
+      </w:pPr>
+      <w:r>
+        <w:rPr>
+          <w:lang w:val="en-US"/>
+        </w:rPr>
+        <w:drawing>
+          <wp:inline distT="0" distB="0" distL="0" distR="0" wp14:anchorId="0EB7D8C5" wp14:editId="1AE4EA7F">
+            <wp:extent cx="5752465" cy="3030220"/>
+            <wp:effectExtent l="0" t="0" r="635" b="0"/>
+            <wp:docPr id="7" name="Grafik 7"/>
+            <wp:cNvGraphicFramePr>
+              <a:graphicFrameLocks xmlns:a="http://schemas.openxmlformats.org/drawingml/2006/main" noChangeAspect="1"/>
+            </wp:cNvGraphicFramePr>
+            <a:graphic xmlns:a="http://schemas.openxmlformats.org/drawingml/2006/main">
+              <a:graphicData uri="http://schemas.openxmlformats.org/drawingml/2006/picture">
+                <pic:pic xmlns:pic="http://schemas.openxmlformats.org/drawingml/2006/picture">
+                  <pic:nvPicPr>
+                    <pic:cNvPr id="0" name="Picture 10"/>
+                    <pic:cNvPicPr>
+                      <a:picLocks noChangeAspect="1" noChangeArrowheads="1"/>
+                    </pic:cNvPicPr>
+                  </pic:nvPicPr>
+                  <pic:blipFill>
+                    <a:blip r:embed="rId21">
+                      <a:extLst>
+                        <a:ext uri="{28A0092B-C50C-407E-A947-70E740481C1C}">
+                          <a14:useLocalDpi xmlns:a14="http://schemas.microsoft.com/office/drawing/2010/main" val="0"/>
+                        </a:ext>
+                      </a:extLst>
+                    </a:blip>
+                    <a:srcRect/>
+                    <a:stretch>
+                      <a:fillRect/>
+                    </a:stretch>
+                  </pic:blipFill>
+                  <pic:spPr bwMode="auto">
+                    <a:xfrm>
+                      <a:off x="0" y="0"/>
+                      <a:ext cx="5752465" cy="3030220"/>
+                    </a:xfrm>
+                    <a:prstGeom prst="rect">
+                      <a:avLst/>
+                    </a:prstGeom>
+                    <a:noFill/>
+                    <a:ln>
+                      <a:noFill/>
+                    </a:ln>
+                  </pic:spPr>
+                </pic:pic>
+              </a:graphicData>
+            </a:graphic>
+          </wp:inline>
+        </w:drawing>
+      </w:r>
+    </w:p>
+    <w:p>
+      <w:pPr>
+        <w:pStyle w:val="Beschriftung"/>
+        <w:jc w:val="both"/>
+      </w:pPr>
+      <w:bookmarkStart w:id="46" w:name="_Toc181649416"/>
+      <w:r>
+        <w:t xml:space="preserve">Bilder </w:t>
+      </w:r>
+      <w:r>
+        <w:fldChar w:fldCharType="begin"/>
+      </w:r>
+      <w:r>
+        <w:instrText xml:space="preserve"> SEQ Bilder \* ARABIC </w:instrText>
+      </w:r>
+      <w:r>
+        <w:fldChar w:fldCharType="separate"/>
+      </w:r>
+      <w:r>
+        <w:t>8</w:t>
+      </w:r>
+      <w:r>
+        <w:fldChar w:fldCharType="end"/>
+      </w:r>
+      <w:r>
+        <w:t xml:space="preserve"> - ShopView</w:t>
+      </w:r>
+      <w:bookmarkEnd w:id="46"/>
+    </w:p>
+    <w:p>
+      <w:pPr>
+        <w:pStyle w:val="Beschriftung"/>
+        <w:jc w:val="both"/>
+        <w:rPr>
+          <w:lang w:val="en-US"/>
+        </w:rPr>
+      </w:pPr>
+      <w:bookmarkStart w:id="47" w:name="_Toc181649394"/>
+      <w:r>
         <w:lastRenderedPageBreak/>
-        <w:t xml:space="preserve">verschiedenste Ereignisse eintreffen, indem Gold, HP, Karten, </w:t>
-      </w:r>
-      <w:r>
-        <w:rPr>
-          <w:highlight w:val="yellow"/>
-          <w:lang w:val="en-US"/>
-        </w:rPr>
-        <w:t>Potios oder Relics</w:t>
-      </w:r>
-      <w:r>
-        <w:rPr>
-          <w:lang w:val="en-US"/>
-        </w:rPr>
-        <w:t xml:space="preserve"> vergeben werden. Es können auch </w:t>
-      </w:r>
-      <w:r>
-        <w:rPr>
-          <w:highlight w:val="yellow"/>
-          <w:lang w:val="en-US"/>
-        </w:rPr>
-        <w:t>Nachteile für den Spieler entstehen</w:t>
-      </w:r>
-      <w:r>
-        <w:rPr>
-          <w:lang w:val="en-US"/>
-        </w:rPr>
-        <w:t xml:space="preserve"> oder Karten getauscht werden.</w:t>
+        <w:t xml:space="preserve">ShopView </w:t>
+      </w:r>
+      <w:r>
+        <w:fldChar w:fldCharType="begin"/>
+      </w:r>
+      <w:r>
+        <w:instrText xml:space="preserve"> SEQ ShopView \* ARABIC </w:instrText>
+      </w:r>
+      <w:r>
+        <w:fldChar w:fldCharType="separate"/>
+      </w:r>
+      <w:r>
+        <w:t>1</w:t>
+      </w:r>
+      <w:bookmarkEnd w:id="47"/>
+      <w:r>
+        <w:fldChar w:fldCharType="end"/>
       </w:r>
     </w:p>
     <w:p>
@@ -5434,126 +6261,14 @@
           <w:lang w:val="en-US"/>
         </w:rPr>
       </w:pPr>
-      <w:bookmarkStart w:id="37" w:name="_Toc181548804"/>
-      <w:r>
-        <w:rPr>
-          <w:lang w:val="en-US"/>
-        </w:rPr>
-        <w:t>Das Lagerfeuer</w:t>
-      </w:r>
-      <w:bookmarkEnd w:id="37"/>
-    </w:p>
-    <w:p>
-      <w:pPr>
-        <w:jc w:val="both"/>
-        <w:rPr>
-          <w:lang w:val="en-US"/>
-        </w:rPr>
-      </w:pPr>
-      <w:r>
-        <w:rPr>
-          <w:lang w:val="en-US"/>
-        </w:rPr>
-        <w:t xml:space="preserve">Für den Rast, kann die Heilung des Charakters gewählt werden. Hier wird 30% des gesamt HP mit [ 1 ] geheilt. </w:t>
-      </w:r>
-      <w:r>
-        <w:rPr>
-          <w:highlight w:val="yellow"/>
-          <w:lang w:val="en-US"/>
-        </w:rPr>
-        <w:t xml:space="preserve">Für die Verbesserung von Karten kann [ 2 ] und für einen Lift zu dauerhaften +1 Stärke [ 2 ] gedrückt werden. </w:t>
-      </w:r>
-      <w:r>
-        <w:rPr>
-          <w:lang w:val="en-US"/>
-        </w:rPr>
-        <w:t>Möchte man den Shop verlassen, dann drückt man [ 0 ].</w:t>
-      </w:r>
-    </w:p>
-    <w:p>
-      <w:pPr>
-        <w:pStyle w:val="berschrift2"/>
-        <w:rPr>
-          <w:lang w:val="en-US"/>
-        </w:rPr>
-      </w:pPr>
-      <w:bookmarkStart w:id="38" w:name="_Toc181548805"/>
-      <w:r>
-        <w:rPr>
-          <w:lang w:val="en-US"/>
-        </w:rPr>
-        <w:t>Der Shop</w:t>
-      </w:r>
-      <w:bookmarkEnd w:id="38"/>
-    </w:p>
-    <w:p>
-      <w:pPr>
-        <w:jc w:val="both"/>
-        <w:rPr>
-          <w:lang w:val="en-US"/>
-        </w:rPr>
-      </w:pPr>
-      <w:r>
-        <w:rPr>
-          <w:lang w:val="en-US"/>
-        </w:rPr>
-        <w:t>Im Shop können Karten</w:t>
-      </w:r>
-      <w:r>
-        <w:rPr>
-          <w:highlight w:val="yellow"/>
-          <w:lang w:val="en-US"/>
-        </w:rPr>
-        <w:t>, Portions oder Relics</w:t>
-      </w:r>
-      <w:r>
-        <w:rPr>
-          <w:highlight w:val="yellow"/>
-          <w:lang w:val="en-US"/>
-        </w:rPr>
-        <w:t xml:space="preserve"> </w:t>
-      </w:r>
-      <w:r>
-        <w:rPr>
-          <w:lang w:val="en-US"/>
-        </w:rPr>
-        <w:t>gekauft</w:t>
-      </w:r>
-      <w:r>
-        <w:rPr>
-          <w:lang w:val="en-US"/>
-        </w:rPr>
-        <w:t xml:space="preserve"> werden. Mit [ 1 ] wählt man die Karten aus, danach kann von [ 1 – 5 ] eine Karte gekauft werden. Kostet die Karte mehr, als man selber an Gold besitzt erscheint eine Fehlermeldung und man kann nochmal wählen. Wenn man zurück in den Allgemeinen Shop möchte drückt man [ 0 ]. </w:t>
-      </w:r>
-      <w:r>
-        <w:rPr>
-          <w:highlight w:val="yellow"/>
-          <w:lang w:val="en-US"/>
-        </w:rPr>
-        <w:t>Für Relics und Potions selberes</w:t>
-      </w:r>
-      <w:r>
-        <w:rPr>
-          <w:lang w:val="en-US"/>
-        </w:rPr>
-        <w:t>. Möchte man den Shop komplett verlassen drückt man in der ItemType Übersicht [ 0 ], um wieder zur Karten / Map zu gelangen.</w:t>
-      </w:r>
-    </w:p>
-    <w:p>
-      <w:pPr>
-        <w:pStyle w:val="berschrift2"/>
-        <w:rPr>
-          <w:lang w:val="en-US"/>
-        </w:rPr>
-      </w:pPr>
-      <w:bookmarkStart w:id="39" w:name="_Toc181548806"/>
+      <w:bookmarkStart w:id="48" w:name="_Toc181649469"/>
       <w:r>
         <w:rPr>
           <w:lang w:val="en-US"/>
         </w:rPr>
         <w:t>Die Schatzkiste</w:t>
       </w:r>
-      <w:bookmarkEnd w:id="39"/>
+      <w:bookmarkEnd w:id="48"/>
     </w:p>
     <w:p>
       <w:pPr>
@@ -5605,12 +6320,12 @@
         <w:pStyle w:val="berschrift1"/>
         <w:jc w:val="both"/>
       </w:pPr>
-      <w:bookmarkStart w:id="40" w:name="_Toc181548807"/>
+      <w:bookmarkStart w:id="49" w:name="_Toc181649470"/>
       <w:r>
         <w:lastRenderedPageBreak/>
         <w:t>Anforderung</w:t>
       </w:r>
-      <w:bookmarkEnd w:id="40"/>
+      <w:bookmarkEnd w:id="49"/>
     </w:p>
     <w:tbl>
       <w:tblPr>
@@ -7605,12 +8320,12 @@
         <w:pStyle w:val="berschrift1"/>
         <w:jc w:val="both"/>
       </w:pPr>
-      <w:bookmarkStart w:id="41" w:name="_Toc181548808"/>
+      <w:bookmarkStart w:id="50" w:name="_Toc181649471"/>
       <w:r>
         <w:lastRenderedPageBreak/>
         <w:t>Quellen</w:t>
       </w:r>
-      <w:bookmarkEnd w:id="41"/>
+      <w:bookmarkEnd w:id="50"/>
     </w:p>
     <w:p>
       <w:pPr>
@@ -7639,32 +8354,513 @@
     </w:p>
     <w:p>
       <w:pPr>
-        <w:jc w:val="both"/>
+        <w:pStyle w:val="Abbildungsverzeichnis"/>
+        <w:tabs>
+          <w:tab w:val="right" w:pos="9062"/>
+        </w:tabs>
+        <w:rPr>
+          <w:rFonts w:eastAsiaTheme="minorEastAsia"/>
+          <w:lang w:eastAsia="de-DE"/>
+        </w:rPr>
       </w:pPr>
       <w:r>
         <w:lastRenderedPageBreak/>
         <w:fldChar w:fldCharType="begin"/>
       </w:r>
       <w:r>
-        <w:instrText xml:space="preserve"> TOC \h \z \c "Abbildung" </w:instrText>
+        <w:instrText xml:space="preserve"> TOC \h \z \c "Bilder" </w:instrText>
       </w:r>
       <w:r>
         <w:fldChar w:fldCharType="separate"/>
       </w:r>
-      <w:r>
-        <w:rPr>
-          <w:b/>
-          <w:bCs/>
-        </w:rPr>
-        <w:t>Es konnten keine Einträge für ein Abbildungsverzeichnis gefunden werden.</w:t>
-      </w:r>
+      <w:hyperlink w:anchor="_Toc181649409" w:history="1">
+        <w:r>
+          <w:rPr>
+            <w:rStyle w:val="Hyperlink"/>
+          </w:rPr>
+          <w:t>Bilder 1 - Gamemode auswahl</w:t>
+        </w:r>
+        <w:r>
+          <w:rPr>
+            <w:webHidden/>
+          </w:rPr>
+          <w:tab/>
+        </w:r>
+        <w:r>
+          <w:rPr>
+            <w:webHidden/>
+          </w:rPr>
+          <w:fldChar w:fldCharType="begin"/>
+        </w:r>
+        <w:r>
+          <w:rPr>
+            <w:webHidden/>
+          </w:rPr>
+          <w:instrText xml:space="preserve"> PAGEREF _Toc181649409 \h </w:instrText>
+        </w:r>
+        <w:r>
+          <w:rPr>
+            <w:webHidden/>
+          </w:rPr>
+        </w:r>
+        <w:r>
+          <w:rPr>
+            <w:webHidden/>
+          </w:rPr>
+          <w:fldChar w:fldCharType="separate"/>
+        </w:r>
+        <w:r>
+          <w:rPr>
+            <w:webHidden/>
+          </w:rPr>
+          <w:t>2</w:t>
+        </w:r>
+        <w:r>
+          <w:rPr>
+            <w:webHidden/>
+          </w:rPr>
+          <w:fldChar w:fldCharType="end"/>
+        </w:r>
+      </w:hyperlink>
+    </w:p>
+    <w:p>
+      <w:pPr>
+        <w:pStyle w:val="Abbildungsverzeichnis"/>
+        <w:tabs>
+          <w:tab w:val="right" w:pos="9062"/>
+        </w:tabs>
+        <w:rPr>
+          <w:rFonts w:eastAsiaTheme="minorEastAsia"/>
+          <w:lang w:eastAsia="de-DE"/>
+        </w:rPr>
+      </w:pPr>
+      <w:hyperlink w:anchor="_Toc181649410" w:history="1">
+        <w:r>
+          <w:rPr>
+            <w:rStyle w:val="Hyperlink"/>
+          </w:rPr>
+          <w:t>Bilder 2 - Charakterauswahlmenü 1</w:t>
+        </w:r>
+        <w:r>
+          <w:rPr>
+            <w:webHidden/>
+          </w:rPr>
+          <w:tab/>
+        </w:r>
+        <w:r>
+          <w:rPr>
+            <w:webHidden/>
+          </w:rPr>
+          <w:fldChar w:fldCharType="begin"/>
+        </w:r>
+        <w:r>
+          <w:rPr>
+            <w:webHidden/>
+          </w:rPr>
+          <w:instrText xml:space="preserve"> PAGEREF _Toc181649410 \h </w:instrText>
+        </w:r>
+        <w:r>
+          <w:rPr>
+            <w:webHidden/>
+          </w:rPr>
+        </w:r>
+        <w:r>
+          <w:rPr>
+            <w:webHidden/>
+          </w:rPr>
+          <w:fldChar w:fldCharType="separate"/>
+        </w:r>
+        <w:r>
+          <w:rPr>
+            <w:webHidden/>
+          </w:rPr>
+          <w:t>3</w:t>
+        </w:r>
+        <w:r>
+          <w:rPr>
+            <w:webHidden/>
+          </w:rPr>
+          <w:fldChar w:fldCharType="end"/>
+        </w:r>
+      </w:hyperlink>
+    </w:p>
+    <w:p>
+      <w:pPr>
+        <w:pStyle w:val="Abbildungsverzeichnis"/>
+        <w:tabs>
+          <w:tab w:val="right" w:pos="9062"/>
+        </w:tabs>
+        <w:rPr>
+          <w:rFonts w:eastAsiaTheme="minorEastAsia"/>
+          <w:lang w:eastAsia="de-DE"/>
+        </w:rPr>
+      </w:pPr>
+      <w:hyperlink w:anchor="_Toc181649411" w:history="1">
+        <w:r>
+          <w:rPr>
+            <w:rStyle w:val="Hyperlink"/>
+          </w:rPr>
+          <w:t>Bilder 3 - Empty Ausgabe bei leeren Speicherständen</w:t>
+        </w:r>
+        <w:r>
+          <w:rPr>
+            <w:webHidden/>
+          </w:rPr>
+          <w:tab/>
+        </w:r>
+        <w:r>
+          <w:rPr>
+            <w:webHidden/>
+          </w:rPr>
+          <w:fldChar w:fldCharType="begin"/>
+        </w:r>
+        <w:r>
+          <w:rPr>
+            <w:webHidden/>
+          </w:rPr>
+          <w:instrText xml:space="preserve"> PAGEREF _Toc181649411 \h </w:instrText>
+        </w:r>
+        <w:r>
+          <w:rPr>
+            <w:webHidden/>
+          </w:rPr>
+        </w:r>
+        <w:r>
+          <w:rPr>
+            <w:webHidden/>
+          </w:rPr>
+          <w:fldChar w:fldCharType="separate"/>
+        </w:r>
+        <w:r>
+          <w:rPr>
+            <w:webHidden/>
+          </w:rPr>
+          <w:t>3</w:t>
+        </w:r>
+        <w:r>
+          <w:rPr>
+            <w:webHidden/>
+          </w:rPr>
+          <w:fldChar w:fldCharType="end"/>
+        </w:r>
+      </w:hyperlink>
+    </w:p>
+    <w:p>
+      <w:pPr>
+        <w:pStyle w:val="Abbildungsverzeichnis"/>
+        <w:tabs>
+          <w:tab w:val="right" w:pos="9062"/>
+        </w:tabs>
+        <w:rPr>
+          <w:rFonts w:eastAsiaTheme="minorEastAsia"/>
+          <w:lang w:eastAsia="de-DE"/>
+        </w:rPr>
+      </w:pPr>
+      <w:hyperlink w:anchor="_Toc181649412" w:history="1">
+        <w:r>
+          <w:rPr>
+            <w:rStyle w:val="Hyperlink"/>
+          </w:rPr>
+          <w:t>Bilder 4 - Credits</w:t>
+        </w:r>
+        <w:r>
+          <w:rPr>
+            <w:webHidden/>
+          </w:rPr>
+          <w:tab/>
+        </w:r>
+        <w:r>
+          <w:rPr>
+            <w:webHidden/>
+          </w:rPr>
+          <w:fldChar w:fldCharType="begin"/>
+        </w:r>
+        <w:r>
+          <w:rPr>
+            <w:webHidden/>
+          </w:rPr>
+          <w:instrText xml:space="preserve"> PAGEREF _Toc181649412 \h </w:instrText>
+        </w:r>
+        <w:r>
+          <w:rPr>
+            <w:webHidden/>
+          </w:rPr>
+        </w:r>
+        <w:r>
+          <w:rPr>
+            <w:webHidden/>
+          </w:rPr>
+          <w:fldChar w:fldCharType="separate"/>
+        </w:r>
+        <w:r>
+          <w:rPr>
+            <w:webHidden/>
+          </w:rPr>
+          <w:t>4</w:t>
+        </w:r>
+        <w:r>
+          <w:rPr>
+            <w:webHidden/>
+          </w:rPr>
+          <w:fldChar w:fldCharType="end"/>
+        </w:r>
+      </w:hyperlink>
+    </w:p>
+    <w:p>
+      <w:pPr>
+        <w:pStyle w:val="Abbildungsverzeichnis"/>
+        <w:tabs>
+          <w:tab w:val="right" w:pos="9062"/>
+        </w:tabs>
+        <w:rPr>
+          <w:rFonts w:eastAsiaTheme="minorEastAsia"/>
+          <w:lang w:eastAsia="de-DE"/>
+        </w:rPr>
+      </w:pPr>
+      <w:hyperlink w:anchor="_Toc181649413" w:history="1">
+        <w:r>
+          <w:rPr>
+            <w:rStyle w:val="Hyperlink"/>
+          </w:rPr>
+          <w:t>Bilder 5 - BattleView</w:t>
+        </w:r>
+        <w:r>
+          <w:rPr>
+            <w:webHidden/>
+          </w:rPr>
+          <w:tab/>
+        </w:r>
+        <w:r>
+          <w:rPr>
+            <w:webHidden/>
+          </w:rPr>
+          <w:fldChar w:fldCharType="begin"/>
+        </w:r>
+        <w:r>
+          <w:rPr>
+            <w:webHidden/>
+          </w:rPr>
+          <w:instrText xml:space="preserve"> PAGEREF _Toc181649413 \h </w:instrText>
+        </w:r>
+        <w:r>
+          <w:rPr>
+            <w:webHidden/>
+          </w:rPr>
+        </w:r>
+        <w:r>
+          <w:rPr>
+            <w:webHidden/>
+          </w:rPr>
+          <w:fldChar w:fldCharType="separate"/>
+        </w:r>
+        <w:r>
+          <w:rPr>
+            <w:webHidden/>
+          </w:rPr>
+          <w:t>6</w:t>
+        </w:r>
+        <w:r>
+          <w:rPr>
+            <w:webHidden/>
+          </w:rPr>
+          <w:fldChar w:fldCharType="end"/>
+        </w:r>
+      </w:hyperlink>
+    </w:p>
+    <w:p>
+      <w:pPr>
+        <w:pStyle w:val="Abbildungsverzeichnis"/>
+        <w:tabs>
+          <w:tab w:val="right" w:pos="9062"/>
+        </w:tabs>
+        <w:rPr>
+          <w:rFonts w:eastAsiaTheme="minorEastAsia"/>
+          <w:lang w:eastAsia="de-DE"/>
+        </w:rPr>
+      </w:pPr>
+      <w:hyperlink w:anchor="_Toc181649414" w:history="1">
+        <w:r>
+          <w:rPr>
+            <w:rStyle w:val="Hyperlink"/>
+          </w:rPr>
+          <w:t>Bilder 6 - LootView</w:t>
+        </w:r>
+        <w:r>
+          <w:rPr>
+            <w:webHidden/>
+          </w:rPr>
+          <w:tab/>
+        </w:r>
+        <w:r>
+          <w:rPr>
+            <w:webHidden/>
+          </w:rPr>
+          <w:fldChar w:fldCharType="begin"/>
+        </w:r>
+        <w:r>
+          <w:rPr>
+            <w:webHidden/>
+          </w:rPr>
+          <w:instrText xml:space="preserve"> PAGEREF _Toc181649414 \h </w:instrText>
+        </w:r>
+        <w:r>
+          <w:rPr>
+            <w:webHidden/>
+          </w:rPr>
+        </w:r>
+        <w:r>
+          <w:rPr>
+            <w:webHidden/>
+          </w:rPr>
+          <w:fldChar w:fldCharType="separate"/>
+        </w:r>
+        <w:r>
+          <w:rPr>
+            <w:webHidden/>
+          </w:rPr>
+          <w:t>6</w:t>
+        </w:r>
+        <w:r>
+          <w:rPr>
+            <w:webHidden/>
+          </w:rPr>
+          <w:fldChar w:fldCharType="end"/>
+        </w:r>
+      </w:hyperlink>
+    </w:p>
+    <w:p>
+      <w:pPr>
+        <w:pStyle w:val="Abbildungsverzeichnis"/>
+        <w:tabs>
+          <w:tab w:val="right" w:pos="9062"/>
+        </w:tabs>
+        <w:rPr>
+          <w:rFonts w:eastAsiaTheme="minorEastAsia"/>
+          <w:lang w:eastAsia="de-DE"/>
+        </w:rPr>
+      </w:pPr>
+      <w:hyperlink w:anchor="_Toc181649415" w:history="1">
+        <w:r>
+          <w:rPr>
+            <w:rStyle w:val="Hyperlink"/>
+          </w:rPr>
+          <w:t>Bilder 7 - RestSiteView</w:t>
+        </w:r>
+        <w:r>
+          <w:rPr>
+            <w:webHidden/>
+          </w:rPr>
+          <w:tab/>
+        </w:r>
+        <w:r>
+          <w:rPr>
+            <w:webHidden/>
+          </w:rPr>
+          <w:fldChar w:fldCharType="begin"/>
+        </w:r>
+        <w:r>
+          <w:rPr>
+            <w:webHidden/>
+          </w:rPr>
+          <w:instrText xml:space="preserve"> PAGEREF _Toc181649415 \h </w:instrText>
+        </w:r>
+        <w:r>
+          <w:rPr>
+            <w:webHidden/>
+          </w:rPr>
+        </w:r>
+        <w:r>
+          <w:rPr>
+            <w:webHidden/>
+          </w:rPr>
+          <w:fldChar w:fldCharType="separate"/>
+        </w:r>
+        <w:r>
+          <w:rPr>
+            <w:webHidden/>
+          </w:rPr>
+          <w:t>7</w:t>
+        </w:r>
+        <w:r>
+          <w:rPr>
+            <w:webHidden/>
+          </w:rPr>
+          <w:fldChar w:fldCharType="end"/>
+        </w:r>
+      </w:hyperlink>
+    </w:p>
+    <w:p>
+      <w:pPr>
+        <w:pStyle w:val="Abbildungsverzeichnis"/>
+        <w:tabs>
+          <w:tab w:val="right" w:pos="9062"/>
+        </w:tabs>
+        <w:rPr>
+          <w:rFonts w:eastAsiaTheme="minorEastAsia"/>
+          <w:lang w:eastAsia="de-DE"/>
+        </w:rPr>
+      </w:pPr>
+      <w:hyperlink w:anchor="_Toc181649416" w:history="1">
+        <w:r>
+          <w:rPr>
+            <w:rStyle w:val="Hyperlink"/>
+          </w:rPr>
+          <w:t>Bilder 8 - ShopView</w:t>
+        </w:r>
+        <w:r>
+          <w:rPr>
+            <w:webHidden/>
+          </w:rPr>
+          <w:tab/>
+        </w:r>
+        <w:r>
+          <w:rPr>
+            <w:webHidden/>
+          </w:rPr>
+          <w:fldChar w:fldCharType="begin"/>
+        </w:r>
+        <w:r>
+          <w:rPr>
+            <w:webHidden/>
+          </w:rPr>
+          <w:instrText xml:space="preserve"> PAGEREF _Toc181649416 \h </w:instrText>
+        </w:r>
+        <w:r>
+          <w:rPr>
+            <w:webHidden/>
+          </w:rPr>
+        </w:r>
+        <w:r>
+          <w:rPr>
+            <w:webHidden/>
+          </w:rPr>
+          <w:fldChar w:fldCharType="separate"/>
+        </w:r>
+        <w:r>
+          <w:rPr>
+            <w:webHidden/>
+          </w:rPr>
+          <w:t>7</w:t>
+        </w:r>
+        <w:r>
+          <w:rPr>
+            <w:webHidden/>
+          </w:rPr>
+          <w:fldChar w:fldCharType="end"/>
+        </w:r>
+      </w:hyperlink>
+    </w:p>
+    <w:p>
+      <w:pPr>
+        <w:jc w:val="both"/>
+      </w:pPr>
       <w:r>
         <w:fldChar w:fldCharType="end"/>
       </w:r>
     </w:p>
     <w:sectPr>
-      <w:headerReference w:type="default" r:id="rId14"/>
-      <w:footerReference w:type="default" r:id="rId15"/>
+      <w:headerReference w:type="default" r:id="rId22"/>
+      <w:footerReference w:type="default" r:id="rId23"/>
       <w:type w:val="continuous"/>
       <w:pgSz w:w="11906" w:h="16838"/>
       <w:pgMar w:top="1417" w:right="1417" w:bottom="1134" w:left="1417" w:header="708" w:footer="708" w:gutter="0"/>
@@ -9390,6 +10586,36 @@
       <w:ind w:left="440"/>
     </w:pPr>
   </w:style>
+  <w:style w:type="paragraph" w:styleId="Beschriftung">
+    <w:name w:val="caption"/>
+    <w:basedOn w:val="Standard"/>
+    <w:next w:val="Standard"/>
+    <w:uiPriority w:val="35"/>
+    <w:unhideWhenUsed/>
+    <w:qFormat/>
+    <w:rsid w:val="006A6232"/>
+    <w:pPr>
+      <w:spacing w:after="200" w:line="240" w:lineRule="auto"/>
+    </w:pPr>
+    <w:rPr>
+      <w:i/>
+      <w:iCs/>
+      <w:color w:val="44546A" w:themeColor="text2"/>
+      <w:sz w:val="18"/>
+      <w:szCs w:val="18"/>
+    </w:rPr>
+  </w:style>
+  <w:style w:type="paragraph" w:styleId="Abbildungsverzeichnis">
+    <w:name w:val="table of figures"/>
+    <w:basedOn w:val="Standard"/>
+    <w:next w:val="Standard"/>
+    <w:uiPriority w:val="99"/>
+    <w:unhideWhenUsed/>
+    <w:rsid w:val="004112DB"/>
+    <w:pPr>
+      <w:spacing w:after="0"/>
+    </w:pPr>
+  </w:style>
 </w:styles>
 </file>
 
@@ -9712,7 +10938,7 @@
 </file>
 
 <file path=customXml/itemProps2.xml><?xml version="1.0" encoding="utf-8"?>
-<ds:datastoreItem xmlns:ds="http://schemas.openxmlformats.org/officeDocument/2006/customXml" ds:itemID="{41A4B2FE-1AAA-4F03-AA56-08A7ED4642C6}">
+<ds:datastoreItem xmlns:ds="http://schemas.openxmlformats.org/officeDocument/2006/customXml" ds:itemID="{DD7C0BB4-2790-4359-9797-F150FBFDD284}">
   <ds:schemaRefs>
     <ds:schemaRef ds:uri="http://schemas.openxmlformats.org/officeDocument/2006/bibliography"/>
   </ds:schemaRefs>

</xml_diff>

<commit_message>
REF: Handbuch - add Map Legende + Pic
</commit_message>
<xml_diff>
--- a/src/docs/Handbuch STS.docx
+++ b/src/docs/Handbuch STS.docx
@@ -10,6 +10,7 @@
           <w:docPartUnique/>
         </w:docPartObj>
       </w:sdtPr>
+      <w:sdtEndPr/>
       <w:sdtContent>
         <w:p>
           <w:pPr>
@@ -445,6 +446,7 @@
                                     <w:dataBinding w:prefixMappings="xmlns:ns0='http://purl.org/dc/elements/1.1/' xmlns:ns1='http://schemas.openxmlformats.org/package/2006/metadata/core-properties' " w:xpath="/ns1:coreProperties[1]/ns0:title[1]" w:storeItemID="{6C3C8BC8-F283-45AE-878A-BAB7291924A1}"/>
                                     <w:text w:multiLine="1"/>
                                   </w:sdtPr>
+                                  <w:sdtEndPr/>
                                   <w:sdtContent>
                                     <w:r>
                                       <w:rPr>
@@ -482,6 +484,7 @@
                                   <w:dataBinding w:prefixMappings="xmlns:ns0='http://purl.org/dc/elements/1.1/' xmlns:ns1='http://schemas.openxmlformats.org/package/2006/metadata/core-properties' " w:xpath="/ns1:coreProperties[1]/ns0:subject[1]" w:storeItemID="{6C3C8BC8-F283-45AE-878A-BAB7291924A1}"/>
                                   <w:text/>
                                 </w:sdtPr>
+                                <w:sdtEndPr/>
                                 <w:sdtContent>
                                   <w:p>
                                     <w:pPr>
@@ -556,6 +559,7 @@
                               <w:dataBinding w:prefixMappings="xmlns:ns0='http://purl.org/dc/elements/1.1/' xmlns:ns1='http://schemas.openxmlformats.org/package/2006/metadata/core-properties' " w:xpath="/ns1:coreProperties[1]/ns0:title[1]" w:storeItemID="{6C3C8BC8-F283-45AE-878A-BAB7291924A1}"/>
                               <w:text w:multiLine="1"/>
                             </w:sdtPr>
+                            <w:sdtEndPr/>
                             <w:sdtContent>
                               <w:r>
                                 <w:rPr>
@@ -593,6 +597,7 @@
                             <w:dataBinding w:prefixMappings="xmlns:ns0='http://purl.org/dc/elements/1.1/' xmlns:ns1='http://schemas.openxmlformats.org/package/2006/metadata/core-properties' " w:xpath="/ns1:coreProperties[1]/ns0:subject[1]" w:storeItemID="{6C3C8BC8-F283-45AE-878A-BAB7291924A1}"/>
                             <w:text/>
                           </w:sdtPr>
+                          <w:sdtEndPr/>
                           <w:sdtContent>
                             <w:p>
                               <w:pPr>
@@ -713,6 +718,7 @@
                                     <w:calendar w:val="gregorian"/>
                                   </w:date>
                                 </w:sdtPr>
+                                <w:sdtEndPr/>
                                 <w:sdtContent>
                                   <w:p>
                                     <w:pPr>
@@ -781,6 +787,7 @@
                               <w:calendar w:val="gregorian"/>
                             </w:date>
                           </w:sdtPr>
+                          <w:sdtEndPr/>
                           <w:sdtContent>
                             <w:p>
                               <w:pPr>
@@ -5461,9 +5468,10 @@
     <w:p>
       <w:pPr>
         <w:pStyle w:val="Listenabsatz"/>
+        <w:keepNext/>
         <w:numPr>
-          <w:ilvl w:val="0"/>
-          <w:numId w:val="2"/>
+          <w:ilvl w:val="3"/>
+          <w:numId w:val="8"/>
         </w:numPr>
         <w:jc w:val="both"/>
         <w:rPr>
@@ -5472,271 +5480,440 @@
       </w:pPr>
       <w:r>
         <w:rPr>
-          <w:lang w:val="en-US"/>
-        </w:rPr>
-        <w:t>Enemy Encounter</w:t>
+          <w:rFonts w:ascii="Segoe UI Emoji" w:hAnsi="Segoe UI Emoji" w:cs="Segoe UI Emoji"/>
+          <w:lang w:val="en-US"/>
+        </w:rPr>
+        <w:lastRenderedPageBreak/>
+        <w:t>❓</w:t>
+      </w:r>
+      <w:r>
+        <w:rPr>
+          <w:lang w:val="en-US"/>
+        </w:rPr>
+        <w:t xml:space="preserve"> Unknown</w:t>
       </w:r>
     </w:p>
     <w:p>
       <w:pPr>
         <w:pStyle w:val="Listenabsatz"/>
+        <w:keepNext/>
         <w:numPr>
-          <w:ilvl w:val="0"/>
-          <w:numId w:val="2"/>
+          <w:ilvl w:val="3"/>
+          <w:numId w:val="8"/>
         </w:numPr>
         <w:jc w:val="both"/>
         <w:rPr>
+          <w:lang w:val="en-US"/>
+        </w:rPr>
+      </w:pPr>
+      <w:r>
+        <w:rPr>
+          <w:rFonts w:ascii="Segoe UI Emoji" w:hAnsi="Segoe UI Emoji" w:cs="Segoe UI Emoji"/>
+          <w:lang w:val="en-US"/>
+        </w:rPr>
+        <w:t>❇</w:t>
+      </w:r>
+      <w:r>
+        <w:rPr>
+          <w:lang w:val="en-US"/>
+        </w:rPr>
+        <w:t xml:space="preserve"> Event</w:t>
+      </w:r>
+      <w:r>
+        <w:rPr>
+          <w:lang w:val="en-US"/>
+        </w:rPr>
+        <w:tab/>
+      </w:r>
+      <w:r>
+        <w:rPr>
+          <w:lang w:val="en-US"/>
+        </w:rPr>
+        <w:tab/>
+      </w:r>
+    </w:p>
+    <w:p>
+      <w:pPr>
+        <w:pStyle w:val="Listenabsatz"/>
+        <w:keepNext/>
+        <w:numPr>
+          <w:ilvl w:val="3"/>
+          <w:numId w:val="8"/>
+        </w:numPr>
+        <w:jc w:val="both"/>
+        <w:rPr>
+          <w:lang w:val="en-US"/>
+        </w:rPr>
+      </w:pPr>
+      <w:r>
+        <w:rPr>
+          <w:rFonts w:ascii="Segoe UI Emoji" w:hAnsi="Segoe UI Emoji" w:cs="Segoe UI Emoji"/>
+          <w:lang w:val="en-US"/>
+        </w:rPr>
+        <w:t>👜</w:t>
+      </w:r>
+      <w:r>
+        <w:rPr>
+          <w:lang w:val="en-US"/>
+        </w:rPr>
+        <w:t xml:space="preserve"> Merchant</w:t>
+      </w:r>
+    </w:p>
+    <w:p>
+      <w:pPr>
+        <w:pStyle w:val="Listenabsatz"/>
+        <w:keepNext/>
+        <w:numPr>
+          <w:ilvl w:val="3"/>
+          <w:numId w:val="8"/>
+        </w:numPr>
+        <w:jc w:val="both"/>
+        <w:rPr>
+          <w:lang w:val="en-US"/>
+        </w:rPr>
+      </w:pPr>
+      <w:r>
+        <w:rPr>
+          <w:lang w:val="en-US"/>
+        </w:rPr>
+        <w:t>T Treasure</w:t>
+      </w:r>
+      <w:bookmarkStart w:id="38" w:name="_GoBack"/>
+      <w:bookmarkEnd w:id="38"/>
+    </w:p>
+    <w:p>
+      <w:pPr>
+        <w:pStyle w:val="Listenabsatz"/>
+        <w:keepNext/>
+        <w:numPr>
+          <w:ilvl w:val="3"/>
+          <w:numId w:val="8"/>
+        </w:numPr>
+        <w:jc w:val="both"/>
+        <w:rPr>
+          <w:lang w:val="en-US"/>
+        </w:rPr>
+      </w:pPr>
+      <w:r>
+        <w:rPr>
+          <w:rFonts w:ascii="Segoe UI Emoji" w:hAnsi="Segoe UI Emoji" w:cs="Segoe UI Emoji"/>
+          <w:lang w:val="en-US"/>
+        </w:rPr>
+        <w:t>💤</w:t>
+      </w:r>
+      <w:r>
+        <w:rPr>
+          <w:lang w:val="en-US"/>
+        </w:rPr>
+        <w:t xml:space="preserve"> Rest</w:t>
+      </w:r>
+    </w:p>
+    <w:p>
+      <w:pPr>
+        <w:pStyle w:val="Listenabsatz"/>
+        <w:keepNext/>
+        <w:numPr>
+          <w:ilvl w:val="3"/>
+          <w:numId w:val="8"/>
+        </w:numPr>
+        <w:jc w:val="both"/>
+        <w:rPr>
+          <w:lang w:val="en-US"/>
+        </w:rPr>
+      </w:pPr>
+      <w:r>
+        <w:rPr>
+          <w:rFonts w:ascii="Segoe UI Emoji" w:hAnsi="Segoe UI Emoji" w:cs="Segoe UI Emoji"/>
+          <w:lang w:val="en-US"/>
+        </w:rPr>
+        <w:t>👹</w:t>
+      </w:r>
+      <w:r>
+        <w:rPr>
+          <w:lang w:val="en-US"/>
+        </w:rPr>
+        <w:t xml:space="preserve"> Enemy</w:t>
+      </w:r>
+    </w:p>
+    <w:p>
+      <w:pPr>
+        <w:pStyle w:val="Listenabsatz"/>
+        <w:keepNext/>
+        <w:numPr>
+          <w:ilvl w:val="3"/>
+          <w:numId w:val="8"/>
+        </w:numPr>
+        <w:jc w:val="both"/>
+        <w:rPr>
+          <w:lang w:val="en-US"/>
+        </w:rPr>
+      </w:pPr>
+      <w:r>
+        <w:rPr>
+          <w:rFonts w:ascii="Segoe UI Emoji" w:hAnsi="Segoe UI Emoji" w:cs="Segoe UI Emoji"/>
+          <w:lang w:val="en-US"/>
+        </w:rPr>
+        <w:t>💢</w:t>
+      </w:r>
+      <w:r>
+        <w:rPr>
+          <w:lang w:val="en-US"/>
+        </w:rPr>
+        <w:t xml:space="preserve"> Elite</w:t>
+      </w:r>
+    </w:p>
+    <w:p>
+      <w:pPr>
+        <w:pStyle w:val="Listenabsatz"/>
+        <w:keepNext/>
+        <w:numPr>
+          <w:ilvl w:val="3"/>
+          <w:numId w:val="8"/>
+        </w:numPr>
+        <w:jc w:val="both"/>
+        <w:rPr>
+          <w:lang w:val="en-US"/>
+        </w:rPr>
+      </w:pPr>
+      <w:r>
+        <w:rPr>
+          <w:rFonts w:ascii="Segoe UI Emoji" w:hAnsi="Segoe UI Emoji" w:cs="Segoe UI Emoji"/>
+          <w:lang w:val="en-US"/>
+        </w:rPr>
+        <w:t>💪</w:t>
+      </w:r>
+      <w:r>
+        <w:rPr>
+          <w:lang w:val="en-US"/>
+        </w:rPr>
+        <w:t xml:space="preserve"> Boss</w:t>
+      </w:r>
+    </w:p>
+    <w:p>
+      <w:pPr>
+        <w:pStyle w:val="Listenabsatz"/>
+        <w:keepNext/>
+        <w:numPr>
+          <w:ilvl w:val="3"/>
+          <w:numId w:val="8"/>
+        </w:numPr>
+        <w:jc w:val="both"/>
+        <w:rPr>
+          <w:lang w:val="en-US"/>
+        </w:rPr>
+      </w:pPr>
+      <w:r>
+        <w:rPr>
+          <w:rFonts w:ascii="Segoe UI Emoji" w:hAnsi="Segoe UI Emoji" w:cs="Segoe UI Emoji"/>
+          <w:lang w:val="en-US"/>
+        </w:rPr>
+        <w:t>⚒</w:t>
+      </w:r>
+      <w:r>
+        <w:rPr>
+          <w:lang w:val="en-US"/>
+        </w:rPr>
+        <w:t xml:space="preserve"> Player</w:t>
+      </w:r>
+    </w:p>
+    <w:p>
+      <w:pPr>
+        <w:keepNext/>
+        <w:jc w:val="both"/>
+      </w:pPr>
+      <w:r>
+        <w:drawing>
+          <wp:inline distT="0" distB="0" distL="0" distR="0" wp14:anchorId="54DF98C8" wp14:editId="7A860F24">
+            <wp:extent cx="5760720" cy="5042535"/>
+            <wp:effectExtent l="0" t="0" r="0" b="5715"/>
+            <wp:docPr id="11" name="Grafik 11"/>
+            <wp:cNvGraphicFramePr>
+              <a:graphicFrameLocks xmlns:a="http://schemas.openxmlformats.org/drawingml/2006/main" noChangeAspect="1"/>
+            </wp:cNvGraphicFramePr>
+            <a:graphic xmlns:a="http://schemas.openxmlformats.org/drawingml/2006/main">
+              <a:graphicData uri="http://schemas.openxmlformats.org/drawingml/2006/picture">
+                <pic:pic xmlns:pic="http://schemas.openxmlformats.org/drawingml/2006/picture">
+                  <pic:nvPicPr>
+                    <pic:cNvPr id="1" name=""/>
+                    <pic:cNvPicPr/>
+                  </pic:nvPicPr>
+                  <pic:blipFill>
+                    <a:blip r:embed="rId19"/>
+                    <a:stretch>
+                      <a:fillRect/>
+                    </a:stretch>
+                  </pic:blipFill>
+                  <pic:spPr>
+                    <a:xfrm>
+                      <a:off x="0" y="0"/>
+                      <a:ext cx="5760720" cy="5042535"/>
+                    </a:xfrm>
+                    <a:prstGeom prst="rect">
+                      <a:avLst/>
+                    </a:prstGeom>
+                  </pic:spPr>
+                </pic:pic>
+              </a:graphicData>
+            </a:graphic>
+          </wp:inline>
+        </w:drawing>
+      </w:r>
+    </w:p>
+    <w:p>
+      <w:pPr>
+        <w:pStyle w:val="Beschriftung"/>
+        <w:jc w:val="both"/>
+        <w:rPr>
+          <w:lang w:val="en-US"/>
+        </w:rPr>
+      </w:pPr>
+      <w:r>
+        <w:t xml:space="preserve">Bilder </w:t>
+      </w:r>
+      <w:r>
+        <w:fldChar w:fldCharType="begin"/>
+      </w:r>
+      <w:r>
+        <w:instrText xml:space="preserve"> SEQ Bilder \* ARABIC </w:instrText>
+      </w:r>
+      <w:r>
+        <w:fldChar w:fldCharType="separate"/>
+      </w:r>
+      <w:r>
+        <w:t>6</w:t>
+      </w:r>
+      <w:r>
+        <w:fldChar w:fldCharType="end"/>
+      </w:r>
+      <w:r>
+        <w:t xml:space="preserve"> - Map Übersicht</w:t>
+      </w:r>
+    </w:p>
+    <w:p>
+      <w:pPr>
+        <w:pStyle w:val="berschrift2"/>
+        <w:rPr>
+          <w:lang w:val="en-US"/>
+        </w:rPr>
+      </w:pPr>
+      <w:bookmarkStart w:id="39" w:name="_Toc181649464"/>
+      <w:r>
+        <w:rPr>
+          <w:lang w:val="en-US"/>
+        </w:rPr>
+        <w:t>Der Kampf</w:t>
+      </w:r>
+      <w:bookmarkEnd w:id="39"/>
+    </w:p>
+    <w:p>
+      <w:pPr>
+        <w:jc w:val="both"/>
+        <w:rPr>
+          <w:lang w:val="en-US"/>
+        </w:rPr>
+      </w:pPr>
+      <w:r>
+        <w:rPr>
+          <w:lang w:val="en-US"/>
+        </w:rPr>
+        <w:t>Wenn der Spieler in ein Battle eintaucht, findet er erst seine Stats mit Energy wieder und danach die Gegner mit deren Stats und ihren nächsten Actions. Man kann jede Runde eine</w:t>
+      </w:r>
+      <w:r>
+        <w:rPr>
+          <w:lang w:val="en-US"/>
+        </w:rPr>
+        <w:t xml:space="preserve"> “Play Turn”</w:t>
+      </w:r>
+      <w:r>
+        <w:rPr>
+          <w:lang w:val="en-US"/>
+        </w:rPr>
+        <w:t xml:space="preserve">, </w:t>
+      </w:r>
+      <w:r>
+        <w:rPr>
           <w:highlight w:val="yellow"/>
           <w:lang w:val="en-US"/>
         </w:rPr>
-      </w:pPr>
-      <w:r>
-        <w:rPr>
-          <w:highlight w:val="yellow"/>
-          <w:lang w:val="en-US"/>
-        </w:rPr>
-        <w:t>Elite Encounter</w:t>
-      </w:r>
-    </w:p>
-    <w:p>
-      <w:pPr>
-        <w:pStyle w:val="Listenabsatz"/>
-        <w:numPr>
-          <w:ilvl w:val="0"/>
-          <w:numId w:val="2"/>
-        </w:numPr>
-        <w:jc w:val="both"/>
-        <w:rPr>
-          <w:lang w:val="en-US"/>
-        </w:rPr>
-      </w:pPr>
-      <w:r>
-        <w:rPr>
-          <w:lang w:val="en-US"/>
-        </w:rPr>
-        <w:t>Boss Encounter</w:t>
-      </w:r>
-    </w:p>
-    <w:p>
-      <w:pPr>
-        <w:pStyle w:val="Listenabsatz"/>
-        <w:numPr>
-          <w:ilvl w:val="0"/>
-          <w:numId w:val="2"/>
-        </w:numPr>
-        <w:jc w:val="both"/>
-        <w:rPr>
-          <w:lang w:val="en-US"/>
-        </w:rPr>
-      </w:pPr>
-      <w:r>
-        <w:rPr>
-          <w:lang w:val="en-US"/>
-        </w:rPr>
-        <w:t>Restsite Encounter</w:t>
-      </w:r>
-    </w:p>
-    <w:p>
-      <w:pPr>
-        <w:pStyle w:val="Listenabsatz"/>
-        <w:numPr>
-          <w:ilvl w:val="0"/>
-          <w:numId w:val="2"/>
-        </w:numPr>
-        <w:jc w:val="both"/>
-        <w:rPr>
-          <w:lang w:val="en-US"/>
-        </w:rPr>
-      </w:pPr>
-      <w:r>
-        <w:rPr>
-          <w:lang w:val="en-US"/>
-        </w:rPr>
-        <w:t>Treasure Encounter / Rooms</w:t>
-      </w:r>
-    </w:p>
-    <w:p>
-      <w:pPr>
-        <w:pStyle w:val="Listenabsatz"/>
-        <w:numPr>
-          <w:ilvl w:val="0"/>
-          <w:numId w:val="2"/>
-        </w:numPr>
-        <w:jc w:val="both"/>
-        <w:rPr>
-          <w:lang w:val="en-US"/>
-        </w:rPr>
+        <w:t>Potion</w:t>
+      </w:r>
+      <w:r>
+        <w:rPr>
+          <w:lang w:val="en-US"/>
+        </w:rPr>
+        <w:t xml:space="preserve"> oder </w:t>
+      </w:r>
+      <w:r>
+        <w:rPr>
+          <w:lang w:val="en-US"/>
+        </w:rPr>
+        <w:t xml:space="preserve">“End Turn” </w:t>
+      </w:r>
+      <w:r>
+        <w:rPr>
+          <w:lang w:val="en-US"/>
+        </w:rPr>
+        <w:t xml:space="preserve">[ 2 ] </w:t>
+      </w:r>
+      <w:r>
+        <w:rPr>
+          <w:lang w:val="en-US"/>
+        </w:rPr>
+        <w:t xml:space="preserve">auswählen. Wird eine “Play turn” </w:t>
+      </w:r>
+      <w:r>
+        <w:rPr>
+          <w:lang w:val="en-US"/>
+        </w:rPr>
+        <w:t xml:space="preserve">[ 1 ] </w:t>
+      </w:r>
+      <w:r>
+        <w:rPr>
+          <w:lang w:val="en-US"/>
+        </w:rPr>
+        <w:t xml:space="preserve">ausgewählt, dann kann eine Karte </w:t>
+      </w:r>
+      <w:r>
+        <w:rPr>
+          <w:lang w:val="en-US"/>
+        </w:rPr>
+        <w:t xml:space="preserve">[ 1 – N ] </w:t>
+      </w:r>
+      <w:r>
+        <w:rPr>
+          <w:lang w:val="en-US"/>
+        </w:rPr>
+        <w:t xml:space="preserve">und daraufhin der Feind </w:t>
+      </w:r>
+      <w:r>
+        <w:rPr>
+          <w:lang w:val="en-US"/>
+        </w:rPr>
+        <w:t xml:space="preserve">[ 1 – N ] </w:t>
+      </w:r>
+      <w:r>
+        <w:rPr>
+          <w:lang w:val="en-US"/>
+        </w:rPr>
+        <w:t>ausgewählt werden, wenn es eine Blockkarte ist, dann erhält man für die Runde einen Block.</w:t>
+      </w:r>
+      <w:r>
+        <w:rPr>
+          <w:lang w:val="en-US"/>
+        </w:rPr>
+        <w:t xml:space="preserve"> </w:t>
+      </w:r>
+    </w:p>
+    <w:p>
+      <w:pPr>
+        <w:keepNext/>
+        <w:jc w:val="both"/>
       </w:pPr>
       <w:r>
         <w:rPr>
           <w:lang w:val="en-US"/>
         </w:rPr>
         <w:lastRenderedPageBreak/>
-        <w:t>Shop Encounter</w:t>
-      </w:r>
-    </w:p>
-    <w:p>
-      <w:pPr>
-        <w:pStyle w:val="Listenabsatz"/>
-        <w:numPr>
-          <w:ilvl w:val="0"/>
-          <w:numId w:val="2"/>
-        </w:numPr>
-        <w:jc w:val="both"/>
-        <w:rPr>
-          <w:lang w:val="en-US"/>
-        </w:rPr>
-      </w:pPr>
-      <w:r>
-        <w:rPr>
-          <w:lang w:val="en-US"/>
-        </w:rPr>
-        <w:t>Event Encounter</w:t>
-      </w:r>
-    </w:p>
-    <w:p>
-      <w:pPr>
-        <w:pStyle w:val="Listenabsatz"/>
-        <w:numPr>
-          <w:ilvl w:val="0"/>
-          <w:numId w:val="2"/>
-        </w:numPr>
-        <w:jc w:val="both"/>
-        <w:rPr>
-          <w:lang w:val="en-US"/>
-        </w:rPr>
-      </w:pPr>
-      <w:r>
-        <w:rPr>
-          <w:lang w:val="en-US"/>
-        </w:rPr>
-        <w:t>Unknown Location</w:t>
-      </w:r>
-    </w:p>
-    <w:p>
-      <w:pPr>
-        <w:pStyle w:val="berschrift2"/>
-        <w:rPr>
-          <w:lang w:val="en-US"/>
-        </w:rPr>
-      </w:pPr>
-      <w:bookmarkStart w:id="38" w:name="_Toc181649464"/>
-      <w:r>
-        <w:rPr>
-          <w:lang w:val="en-US"/>
-        </w:rPr>
-        <w:t>Der Kampf</w:t>
-      </w:r>
-      <w:bookmarkEnd w:id="38"/>
-    </w:p>
-    <w:p>
-      <w:pPr>
-        <w:jc w:val="both"/>
-        <w:rPr>
-          <w:lang w:val="en-US"/>
-        </w:rPr>
-      </w:pPr>
-      <w:r>
-        <w:rPr>
-          <w:lang w:val="en-US"/>
-        </w:rPr>
-        <w:t>Wenn der Spieler in ein Battle eintaucht, findet er erst seine Stats mit Energy wieder und danach die Gegner mit deren Stats und ihren nächsten Actions. Man kann jede Runde eine</w:t>
-      </w:r>
-      <w:r>
-        <w:rPr>
-          <w:lang w:val="en-US"/>
-        </w:rPr>
-        <w:t xml:space="preserve"> “Play Turn”</w:t>
-      </w:r>
-      <w:r>
-        <w:rPr>
-          <w:lang w:val="en-US"/>
-        </w:rPr>
-        <w:t xml:space="preserve">, </w:t>
-      </w:r>
-      <w:r>
-        <w:rPr>
-          <w:highlight w:val="yellow"/>
-          <w:lang w:val="en-US"/>
-        </w:rPr>
-        <w:t>Potion</w:t>
-      </w:r>
-      <w:r>
-        <w:rPr>
-          <w:lang w:val="en-US"/>
-        </w:rPr>
-        <w:t xml:space="preserve"> oder </w:t>
-      </w:r>
-      <w:r>
-        <w:rPr>
-          <w:lang w:val="en-US"/>
-        </w:rPr>
-        <w:t xml:space="preserve">“End Turn” </w:t>
-      </w:r>
-      <w:r>
-        <w:rPr>
-          <w:lang w:val="en-US"/>
-        </w:rPr>
-        <w:t xml:space="preserve">[ 2 ] </w:t>
-      </w:r>
-      <w:r>
-        <w:rPr>
-          <w:lang w:val="en-US"/>
-        </w:rPr>
-        <w:t xml:space="preserve">auswählen. Wird eine “Play turn” </w:t>
-      </w:r>
-      <w:r>
-        <w:rPr>
-          <w:lang w:val="en-US"/>
-        </w:rPr>
-        <w:t xml:space="preserve">[ 1 ] </w:t>
-      </w:r>
-      <w:r>
-        <w:rPr>
-          <w:lang w:val="en-US"/>
-        </w:rPr>
-        <w:t xml:space="preserve">ausgewählt, dann kann eine Karte </w:t>
-      </w:r>
-      <w:r>
-        <w:rPr>
-          <w:lang w:val="en-US"/>
-        </w:rPr>
-        <w:t xml:space="preserve">[ 1 – N ] </w:t>
-      </w:r>
-      <w:r>
-        <w:rPr>
-          <w:lang w:val="en-US"/>
-        </w:rPr>
-        <w:t xml:space="preserve">und daraufhin der Feind </w:t>
-      </w:r>
-      <w:r>
-        <w:rPr>
-          <w:lang w:val="en-US"/>
-        </w:rPr>
-        <w:t xml:space="preserve">[ 1 – N ] </w:t>
-      </w:r>
-      <w:r>
-        <w:rPr>
-          <w:lang w:val="en-US"/>
-        </w:rPr>
-        <w:t>ausgewählt werden, wenn es eine Blockkarte ist, dann erhält man für die Runde einen Block.</w:t>
-      </w:r>
-      <w:r>
-        <w:rPr>
-          <w:lang w:val="en-US"/>
-        </w:rPr>
-        <w:t xml:space="preserve"> </w:t>
-      </w:r>
-    </w:p>
-    <w:p>
-      <w:pPr>
-        <w:keepNext/>
-        <w:jc w:val="both"/>
-      </w:pPr>
-      <w:r>
-        <w:rPr>
-          <w:lang w:val="en-US"/>
-        </w:rPr>
         <w:drawing>
           <wp:inline distT="0" distB="0" distL="0" distR="0" wp14:anchorId="0D50DCDC" wp14:editId="7235A5A2">
             <wp:extent cx="5752465" cy="3657600"/>
@@ -5755,7 +5932,7 @@
                     </pic:cNvPicPr>
                   </pic:nvPicPr>
                   <pic:blipFill>
-                    <a:blip r:embed="rId19">
+                    <a:blip r:embed="rId20">
                       <a:extLst>
                         <a:ext uri="{28A0092B-C50C-407E-A947-70E740481C1C}">
                           <a14:useLocalDpi xmlns:a14="http://schemas.microsoft.com/office/drawing/2010/main" val="0"/>
@@ -5792,7 +5969,7 @@
         <w:pStyle w:val="Beschriftung"/>
         <w:jc w:val="both"/>
       </w:pPr>
-      <w:bookmarkStart w:id="39" w:name="_Toc181685551"/>
+      <w:bookmarkStart w:id="40" w:name="_Toc181685551"/>
       <w:r>
         <w:t xml:space="preserve">Bilder </w:t>
       </w:r>
@@ -5806,7 +5983,7 @@
         <w:fldChar w:fldCharType="separate"/>
       </w:r>
       <w:r>
-        <w:t>6</w:t>
+        <w:t>7</w:t>
       </w:r>
       <w:r>
         <w:fldChar w:fldCharType="end"/>
@@ -5814,7 +5991,7 @@
       <w:r>
         <w:t xml:space="preserve"> - BattleView</w:t>
       </w:r>
-      <w:bookmarkEnd w:id="39"/>
+      <w:bookmarkEnd w:id="40"/>
     </w:p>
     <w:p>
       <w:pPr>
@@ -5824,14 +6001,14 @@
           <w:lang w:val="en-US"/>
         </w:rPr>
       </w:pPr>
-      <w:bookmarkStart w:id="40" w:name="_Toc181649465"/>
+      <w:bookmarkStart w:id="41" w:name="_Toc181649465"/>
       <w:r>
         <w:rPr>
           <w:lang w:val="en-US"/>
         </w:rPr>
         <w:t>Die Belohnung</w:t>
       </w:r>
-      <w:bookmarkEnd w:id="40"/>
+      <w:bookmarkEnd w:id="41"/>
     </w:p>
     <w:p>
       <w:pPr>
@@ -5861,7 +6038,6 @@
         <w:jc w:val="both"/>
       </w:pPr>
       <w:r>
-        <w:lastRenderedPageBreak/>
         <w:drawing>
           <wp:inline distT="0" distB="0" distL="0" distR="0" wp14:anchorId="469CFDCC" wp14:editId="6AC297EF">
             <wp:extent cx="5760720" cy="3148138"/>
@@ -5880,7 +6056,7 @@
                     </pic:cNvPicPr>
                   </pic:nvPicPr>
                   <pic:blipFill>
-                    <a:blip r:embed="rId20">
+                    <a:blip r:embed="rId21">
                       <a:extLst>
                         <a:ext uri="{28A0092B-C50C-407E-A947-70E740481C1C}">
                           <a14:useLocalDpi xmlns:a14="http://schemas.microsoft.com/office/drawing/2010/main" val="0"/>
@@ -5920,7 +6096,7 @@
           <w:lang w:val="en-US"/>
         </w:rPr>
       </w:pPr>
-      <w:bookmarkStart w:id="41" w:name="_Toc181685552"/>
+      <w:bookmarkStart w:id="42" w:name="_Toc181685552"/>
       <w:r>
         <w:t xml:space="preserve">Bilder </w:t>
       </w:r>
@@ -5934,7 +6110,7 @@
         <w:fldChar w:fldCharType="separate"/>
       </w:r>
       <w:r>
-        <w:t>7</w:t>
+        <w:t>8</w:t>
       </w:r>
       <w:r>
         <w:fldChar w:fldCharType="end"/>
@@ -5942,7 +6118,7 @@
       <w:r>
         <w:t xml:space="preserve"> - LootView</w:t>
       </w:r>
-      <w:bookmarkEnd w:id="41"/>
+      <w:bookmarkEnd w:id="42"/>
     </w:p>
     <w:p>
       <w:pPr>
@@ -5951,14 +6127,15 @@
           <w:lang w:val="en-US"/>
         </w:rPr>
       </w:pPr>
-      <w:bookmarkStart w:id="42" w:name="_Toc181649466"/>
-      <w:r>
-        <w:rPr>
-          <w:lang w:val="en-US"/>
-        </w:rPr>
+      <w:bookmarkStart w:id="43" w:name="_Toc181649466"/>
+      <w:r>
+        <w:rPr>
+          <w:lang w:val="en-US"/>
+        </w:rPr>
+        <w:lastRenderedPageBreak/>
         <w:t>Die Events</w:t>
       </w:r>
-      <w:bookmarkEnd w:id="42"/>
+      <w:bookmarkEnd w:id="43"/>
     </w:p>
     <w:p>
       <w:pPr>
@@ -6019,14 +6196,14 @@
           <w:lang w:val="en-US"/>
         </w:rPr>
       </w:pPr>
-      <w:bookmarkStart w:id="43" w:name="_Toc181649467"/>
+      <w:bookmarkStart w:id="44" w:name="_Toc181649467"/>
       <w:r>
         <w:rPr>
           <w:lang w:val="en-US"/>
         </w:rPr>
         <w:t>Das Lagerfeuer</w:t>
       </w:r>
-      <w:bookmarkEnd w:id="43"/>
+      <w:bookmarkEnd w:id="44"/>
     </w:p>
     <w:p>
       <w:pPr>
@@ -6079,7 +6256,7 @@
                     </pic:cNvPicPr>
                   </pic:nvPicPr>
                   <pic:blipFill>
-                    <a:blip r:embed="rId21">
+                    <a:blip r:embed="rId22">
                       <a:extLst>
                         <a:ext uri="{28A0092B-C50C-407E-A947-70E740481C1C}">
                           <a14:useLocalDpi xmlns:a14="http://schemas.microsoft.com/office/drawing/2010/main" val="0"/>
@@ -6116,7 +6293,7 @@
         <w:pStyle w:val="Beschriftung"/>
         <w:jc w:val="both"/>
       </w:pPr>
-      <w:bookmarkStart w:id="44" w:name="_Toc181685553"/>
+      <w:bookmarkStart w:id="45" w:name="_Toc181685553"/>
       <w:r>
         <w:t xml:space="preserve">Bilder </w:t>
       </w:r>
@@ -6130,7 +6307,7 @@
         <w:fldChar w:fldCharType="separate"/>
       </w:r>
       <w:r>
-        <w:t>8</w:t>
+        <w:t>9</w:t>
       </w:r>
       <w:r>
         <w:fldChar w:fldCharType="end"/>
@@ -6138,7 +6315,7 @@
       <w:r>
         <w:t xml:space="preserve"> - RestSiteView</w:t>
       </w:r>
-      <w:bookmarkEnd w:id="44"/>
+      <w:bookmarkEnd w:id="45"/>
     </w:p>
     <w:p>
       <w:pPr>
@@ -6147,14 +6324,14 @@
           <w:lang w:val="en-US"/>
         </w:rPr>
       </w:pPr>
-      <w:bookmarkStart w:id="45" w:name="_Toc181649468"/>
+      <w:bookmarkStart w:id="46" w:name="_Toc181649468"/>
       <w:r>
         <w:rPr>
           <w:lang w:val="en-US"/>
         </w:rPr>
         <w:t>Der Shop</w:t>
       </w:r>
-      <w:bookmarkEnd w:id="45"/>
+      <w:bookmarkEnd w:id="46"/>
     </w:p>
     <w:p>
       <w:pPr>
@@ -6218,7 +6395,6 @@
         <w:rPr>
           <w:lang w:val="en-US"/>
         </w:rPr>
-        <w:lastRenderedPageBreak/>
         <w:drawing>
           <wp:inline distT="0" distB="0" distL="0" distR="0" wp14:anchorId="0EB7D8C5" wp14:editId="1AE4EA7F">
             <wp:extent cx="5752465" cy="3030220"/>
@@ -6237,7 +6413,7 @@
                     </pic:cNvPicPr>
                   </pic:nvPicPr>
                   <pic:blipFill>
-                    <a:blip r:embed="rId22">
+                    <a:blip r:embed="rId23">
                       <a:extLst>
                         <a:ext uri="{28A0092B-C50C-407E-A947-70E740481C1C}">
                           <a14:useLocalDpi xmlns:a14="http://schemas.microsoft.com/office/drawing/2010/main" val="0"/>
@@ -6274,7 +6450,7 @@
         <w:pStyle w:val="Beschriftung"/>
         <w:jc w:val="both"/>
       </w:pPr>
-      <w:bookmarkStart w:id="46" w:name="_Toc181685554"/>
+      <w:bookmarkStart w:id="47" w:name="_Toc181685554"/>
       <w:r>
         <w:t xml:space="preserve">Bilder </w:t>
       </w:r>
@@ -6288,7 +6464,7 @@
         <w:fldChar w:fldCharType="separate"/>
       </w:r>
       <w:r>
-        <w:t>9</w:t>
+        <w:t>10</w:t>
       </w:r>
       <w:r>
         <w:fldChar w:fldCharType="end"/>
@@ -6296,7 +6472,7 @@
       <w:r>
         <w:t xml:space="preserve"> - ShopView</w:t>
       </w:r>
-      <w:bookmarkEnd w:id="46"/>
+      <w:bookmarkEnd w:id="47"/>
     </w:p>
     <w:p>
       <w:pPr>
@@ -6306,8 +6482,9 @@
           <w:lang w:val="en-US"/>
         </w:rPr>
       </w:pPr>
-      <w:bookmarkStart w:id="47" w:name="_Toc181649394"/>
-      <w:r>
+      <w:bookmarkStart w:id="48" w:name="_Toc181649394"/>
+      <w:r>
+        <w:lastRenderedPageBreak/>
         <w:t xml:space="preserve">ShopView </w:t>
       </w:r>
       <w:r>
@@ -6322,7 +6499,7 @@
       <w:r>
         <w:t>1</w:t>
       </w:r>
-      <w:bookmarkEnd w:id="47"/>
+      <w:bookmarkEnd w:id="48"/>
       <w:r>
         <w:fldChar w:fldCharType="end"/>
       </w:r>
@@ -6334,14 +6511,14 @@
           <w:lang w:val="en-US"/>
         </w:rPr>
       </w:pPr>
-      <w:bookmarkStart w:id="48" w:name="_Toc181649469"/>
+      <w:bookmarkStart w:id="49" w:name="_Toc181649469"/>
       <w:r>
         <w:rPr>
           <w:lang w:val="en-US"/>
         </w:rPr>
         <w:t>Die Schatzkiste</w:t>
       </w:r>
-      <w:bookmarkEnd w:id="48"/>
+      <w:bookmarkEnd w:id="49"/>
     </w:p>
     <w:p>
       <w:pPr>
@@ -6393,12 +6570,12 @@
         <w:pStyle w:val="berschrift1"/>
         <w:jc w:val="both"/>
       </w:pPr>
-      <w:bookmarkStart w:id="49" w:name="_Toc181649470"/>
+      <w:bookmarkStart w:id="50" w:name="_Toc181649470"/>
       <w:r>
         <w:lastRenderedPageBreak/>
         <w:t>Anforderung</w:t>
       </w:r>
-      <w:bookmarkEnd w:id="49"/>
+      <w:bookmarkEnd w:id="50"/>
     </w:p>
     <w:tbl>
       <w:tblPr>
@@ -8393,12 +8570,12 @@
         <w:pStyle w:val="berschrift1"/>
         <w:jc w:val="both"/>
       </w:pPr>
-      <w:bookmarkStart w:id="50" w:name="_Toc181649471"/>
+      <w:bookmarkStart w:id="51" w:name="_Toc181649471"/>
       <w:r>
         <w:lastRenderedPageBreak/>
         <w:t>Quellen</w:t>
       </w:r>
-      <w:bookmarkEnd w:id="50"/>
+      <w:bookmarkEnd w:id="51"/>
     </w:p>
     <w:p>
       <w:pPr>
@@ -8991,12 +9168,10 @@
       <w:r>
         <w:fldChar w:fldCharType="end"/>
       </w:r>
-      <w:bookmarkStart w:id="51" w:name="_GoBack"/>
-      <w:bookmarkEnd w:id="51"/>
     </w:p>
     <w:sectPr>
-      <w:headerReference w:type="default" r:id="rId23"/>
-      <w:footerReference w:type="default" r:id="rId24"/>
+      <w:headerReference w:type="default" r:id="rId24"/>
+      <w:footerReference w:type="default" r:id="rId25"/>
       <w:type w:val="continuous"/>
       <w:pgSz w:w="11906" w:h="16838"/>
       <w:pgMar w:top="1417" w:right="1417" w:bottom="1134" w:left="1417" w:header="708" w:footer="708" w:gutter="0"/>
@@ -9331,6 +9506,119 @@
     </w:lvl>
   </w:abstractNum>
   <w:abstractNum w:abstractNumId="1" w15:restartNumberingAfterBreak="0">
+    <w:nsid w:val="1F6A4A8B"/>
+    <w:multiLevelType w:val="hybridMultilevel"/>
+    <w:tmpl w:val="D3D2AB82"/>
+    <w:lvl w:ilvl="0" w:tplc="04070001">
+      <w:start w:val="1"/>
+      <w:numFmt w:val="bullet"/>
+      <w:lvlText w:val=""/>
+      <w:lvlJc w:val="left"/>
+      <w:pPr>
+        <w:ind w:left="720" w:hanging="360"/>
+      </w:pPr>
+      <w:rPr>
+        <w:rFonts w:ascii="Symbol" w:hAnsi="Symbol" w:hint="default"/>
+      </w:rPr>
+    </w:lvl>
+    <w:lvl w:ilvl="1" w:tplc="04070003" w:tentative="1">
+      <w:start w:val="1"/>
+      <w:numFmt w:val="bullet"/>
+      <w:lvlText w:val="o"/>
+      <w:lvlJc w:val="left"/>
+      <w:pPr>
+        <w:ind w:left="1440" w:hanging="360"/>
+      </w:pPr>
+      <w:rPr>
+        <w:rFonts w:ascii="Courier New" w:hAnsi="Courier New" w:cs="Courier New" w:hint="default"/>
+      </w:rPr>
+    </w:lvl>
+    <w:lvl w:ilvl="2" w:tplc="04070005" w:tentative="1">
+      <w:start w:val="1"/>
+      <w:numFmt w:val="bullet"/>
+      <w:lvlText w:val=""/>
+      <w:lvlJc w:val="left"/>
+      <w:pPr>
+        <w:ind w:left="2160" w:hanging="360"/>
+      </w:pPr>
+      <w:rPr>
+        <w:rFonts w:ascii="Wingdings" w:hAnsi="Wingdings" w:hint="default"/>
+      </w:rPr>
+    </w:lvl>
+    <w:lvl w:ilvl="3" w:tplc="04070001">
+      <w:start w:val="1"/>
+      <w:numFmt w:val="bullet"/>
+      <w:lvlText w:val=""/>
+      <w:lvlJc w:val="left"/>
+      <w:pPr>
+        <w:ind w:left="927" w:hanging="360"/>
+      </w:pPr>
+      <w:rPr>
+        <w:rFonts w:ascii="Symbol" w:hAnsi="Symbol" w:hint="default"/>
+      </w:rPr>
+    </w:lvl>
+    <w:lvl w:ilvl="4" w:tplc="04070003" w:tentative="1">
+      <w:start w:val="1"/>
+      <w:numFmt w:val="bullet"/>
+      <w:lvlText w:val="o"/>
+      <w:lvlJc w:val="left"/>
+      <w:pPr>
+        <w:ind w:left="3600" w:hanging="360"/>
+      </w:pPr>
+      <w:rPr>
+        <w:rFonts w:ascii="Courier New" w:hAnsi="Courier New" w:cs="Courier New" w:hint="default"/>
+      </w:rPr>
+    </w:lvl>
+    <w:lvl w:ilvl="5" w:tplc="04070005" w:tentative="1">
+      <w:start w:val="1"/>
+      <w:numFmt w:val="bullet"/>
+      <w:lvlText w:val=""/>
+      <w:lvlJc w:val="left"/>
+      <w:pPr>
+        <w:ind w:left="4320" w:hanging="360"/>
+      </w:pPr>
+      <w:rPr>
+        <w:rFonts w:ascii="Wingdings" w:hAnsi="Wingdings" w:hint="default"/>
+      </w:rPr>
+    </w:lvl>
+    <w:lvl w:ilvl="6" w:tplc="04070001" w:tentative="1">
+      <w:start w:val="1"/>
+      <w:numFmt w:val="bullet"/>
+      <w:lvlText w:val=""/>
+      <w:lvlJc w:val="left"/>
+      <w:pPr>
+        <w:ind w:left="5040" w:hanging="360"/>
+      </w:pPr>
+      <w:rPr>
+        <w:rFonts w:ascii="Symbol" w:hAnsi="Symbol" w:hint="default"/>
+      </w:rPr>
+    </w:lvl>
+    <w:lvl w:ilvl="7" w:tplc="04070003" w:tentative="1">
+      <w:start w:val="1"/>
+      <w:numFmt w:val="bullet"/>
+      <w:lvlText w:val="o"/>
+      <w:lvlJc w:val="left"/>
+      <w:pPr>
+        <w:ind w:left="5760" w:hanging="360"/>
+      </w:pPr>
+      <w:rPr>
+        <w:rFonts w:ascii="Courier New" w:hAnsi="Courier New" w:cs="Courier New" w:hint="default"/>
+      </w:rPr>
+    </w:lvl>
+    <w:lvl w:ilvl="8" w:tplc="04070005" w:tentative="1">
+      <w:start w:val="1"/>
+      <w:numFmt w:val="bullet"/>
+      <w:lvlText w:val=""/>
+      <w:lvlJc w:val="left"/>
+      <w:pPr>
+        <w:ind w:left="6480" w:hanging="360"/>
+      </w:pPr>
+      <w:rPr>
+        <w:rFonts w:ascii="Wingdings" w:hAnsi="Wingdings" w:hint="default"/>
+      </w:rPr>
+    </w:lvl>
+  </w:abstractNum>
+  <w:abstractNum w:abstractNumId="2" w15:restartNumberingAfterBreak="0">
     <w:nsid w:val="2EAD651E"/>
     <w:multiLevelType w:val="hybridMultilevel"/>
     <w:tmpl w:val="A0D21E64"/>
@@ -9442,7 +9730,7 @@
       </w:rPr>
     </w:lvl>
   </w:abstractNum>
-  <w:abstractNum w:abstractNumId="2" w15:restartNumberingAfterBreak="0">
+  <w:abstractNum w:abstractNumId="3" w15:restartNumberingAfterBreak="0">
     <w:nsid w:val="40CB6DF1"/>
     <w:multiLevelType w:val="hybridMultilevel"/>
     <w:tmpl w:val="093CB88C"/>
@@ -9554,7 +9842,7 @@
       </w:rPr>
     </w:lvl>
   </w:abstractNum>
-  <w:abstractNum w:abstractNumId="3" w15:restartNumberingAfterBreak="0">
+  <w:abstractNum w:abstractNumId="4" w15:restartNumberingAfterBreak="0">
     <w:nsid w:val="4612555F"/>
     <w:multiLevelType w:val="hybridMultilevel"/>
     <w:tmpl w:val="B85895E4"/>
@@ -9643,7 +9931,7 @@
       </w:pPr>
     </w:lvl>
   </w:abstractNum>
-  <w:abstractNum w:abstractNumId="4" w15:restartNumberingAfterBreak="0">
+  <w:abstractNum w:abstractNumId="5" w15:restartNumberingAfterBreak="0">
     <w:nsid w:val="67E61FC8"/>
     <w:multiLevelType w:val="hybridMultilevel"/>
     <w:tmpl w:val="1DF0C440"/>
@@ -9755,7 +10043,7 @@
       </w:rPr>
     </w:lvl>
   </w:abstractNum>
-  <w:abstractNum w:abstractNumId="5" w15:restartNumberingAfterBreak="0">
+  <w:abstractNum w:abstractNumId="6" w15:restartNumberingAfterBreak="0">
     <w:nsid w:val="67FB4593"/>
     <w:multiLevelType w:val="hybridMultilevel"/>
     <w:tmpl w:val="16FE7496"/>
@@ -9868,7 +10156,7 @@
       </w:rPr>
     </w:lvl>
   </w:abstractNum>
-  <w:abstractNum w:abstractNumId="6" w15:restartNumberingAfterBreak="0">
+  <w:abstractNum w:abstractNumId="7" w15:restartNumberingAfterBreak="0">
     <w:nsid w:val="71563597"/>
     <w:multiLevelType w:val="hybridMultilevel"/>
     <w:tmpl w:val="61D480AE"/>
@@ -9955,25 +10243,28 @@
     </w:lvl>
   </w:abstractNum>
   <w:num w:numId="1">
-    <w:abstractNumId w:val="3"/>
+    <w:abstractNumId w:val="4"/>
   </w:num>
   <w:num w:numId="2">
-    <w:abstractNumId w:val="5"/>
+    <w:abstractNumId w:val="6"/>
   </w:num>
   <w:num w:numId="3">
     <w:abstractNumId w:val="0"/>
   </w:num>
   <w:num w:numId="4">
-    <w:abstractNumId w:val="1"/>
+    <w:abstractNumId w:val="2"/>
   </w:num>
   <w:num w:numId="5">
-    <w:abstractNumId w:val="4"/>
+    <w:abstractNumId w:val="5"/>
   </w:num>
   <w:num w:numId="6">
-    <w:abstractNumId w:val="2"/>
+    <w:abstractNumId w:val="3"/>
   </w:num>
   <w:num w:numId="7">
-    <w:abstractNumId w:val="6"/>
+    <w:abstractNumId w:val="7"/>
+  </w:num>
+  <w:num w:numId="8">
+    <w:abstractNumId w:val="1"/>
   </w:num>
 </w:numbering>
 </file>
@@ -11069,7 +11360,7 @@
 </file>
 
 <file path=customXml/itemProps2.xml><?xml version="1.0" encoding="utf-8"?>
-<ds:datastoreItem xmlns:ds="http://schemas.openxmlformats.org/officeDocument/2006/customXml" ds:itemID="{90D17761-DC8B-4EB3-92BF-5FC61509D14C}">
+<ds:datastoreItem xmlns:ds="http://schemas.openxmlformats.org/officeDocument/2006/customXml" ds:itemID="{FA8A820B-3156-45C7-A4A8-0CE867914C23}">
   <ds:schemaRefs>
     <ds:schemaRef ds:uri="http://schemas.openxmlformats.org/officeDocument/2006/bibliography"/>
   </ds:schemaRefs>

</xml_diff>